<commit_message>
Added Remote Deployment with RawGit
</commit_message>
<xml_diff>
--- a/Iteration 2/Iteration Plan 2.docx
+++ b/Iteration 2/Iteration Plan 2.docx
@@ -281,14 +281,7 @@
           <w:rFonts w:ascii="Arial" w:hAnsi="Arial" w:cs="Arial"/>
           <w:sz w:val="24"/>
         </w:rPr>
-        <w:t>4-way</w:t>
-      </w:r>
-      <w:r>
-        <w:rPr>
-          <w:rFonts w:ascii="Arial" w:hAnsi="Arial" w:cs="Arial"/>
-          <w:sz w:val="24"/>
-        </w:rPr>
-        <w:t xml:space="preserve"> movement driven by the arrow keys </w:t>
+        <w:t xml:space="preserve">4-way movement driven by the arrow keys </w:t>
       </w:r>
     </w:p>
     <w:p>
@@ -547,14 +540,7 @@
           <w:rFonts w:ascii="Arial" w:hAnsi="Arial" w:cs="Arial"/>
           <w:sz w:val="24"/>
         </w:rPr>
-        <w:t xml:space="preserve">Fits on the screen of a standard and common mobile </w:t>
-      </w:r>
-      <w:r>
-        <w:rPr>
-          <w:rFonts w:ascii="Arial" w:hAnsi="Arial" w:cs="Arial"/>
-          <w:sz w:val="24"/>
-        </w:rPr>
-        <w:t xml:space="preserve">device </w:t>
+        <w:t xml:space="preserve">Fits on the screen of a standard and common mobile device </w:t>
       </w:r>
       <w:r>
         <w:rPr>
@@ -582,14 +568,7 @@
           <w:rFonts w:ascii="Arial" w:hAnsi="Arial" w:cs="Arial"/>
           <w:sz w:val="24"/>
         </w:rPr>
-        <w:t xml:space="preserve">Uses coloured blocks as </w:t>
-      </w:r>
-      <w:r>
-        <w:rPr>
-          <w:rFonts w:ascii="Arial" w:hAnsi="Arial" w:cs="Arial"/>
-          <w:sz w:val="24"/>
-        </w:rPr>
-        <w:t xml:space="preserve">images </w:t>
+        <w:t xml:space="preserve">Uses coloured blocks as images </w:t>
       </w:r>
       <w:r>
         <w:rPr>
@@ -1365,6 +1344,17 @@
           <w:lang w:eastAsia="zh-CN"/>
         </w:rPr>
       </w:pPr>
+      <w:r>
+        <w:rPr>
+          <w:rFonts w:ascii="Times New Roman" w:eastAsia="SimSun" w:hAnsi="Times New Roman" w:cs="Times New Roman"/>
+          <w:sz w:val="24"/>
+          <w:szCs w:val="24"/>
+          <w:lang w:eastAsia="zh-CN"/>
+        </w:rPr>
+        <w:t>Parts of the screen will be hidden when the player zooms in far enough</w:t>
+      </w:r>
+      <w:bookmarkStart w:id="0" w:name="_GoBack"/>
+      <w:bookmarkEnd w:id="0"/>
     </w:p>
     <w:p>
       <w:pPr>
@@ -1842,8 +1832,6 @@
         </w:rPr>
         <w:t>Needs to be very efficient because this method is called each frame</w:t>
       </w:r>
-      <w:bookmarkStart w:id="0" w:name="_GoBack"/>
-      <w:bookmarkEnd w:id="0"/>
     </w:p>
     <w:p>
       <w:pPr>
@@ -5558,6 +5546,13 @@
         </w:rPr>
         <w:t>JavaScript</w:t>
       </w:r>
+      <w:r>
+        <w:rPr>
+          <w:rFonts w:ascii="Arial" w:hAnsi="Arial" w:cs="Arial"/>
+          <w:sz w:val="24"/>
+        </w:rPr>
+        <w:t>. Want to go through the code again to gain a greater understanding of it.</w:t>
+      </w:r>
     </w:p>
     <w:p>
       <w:pPr>
@@ -5610,7 +5605,21 @@
           <w:rFonts w:ascii="Arial" w:hAnsi="Arial" w:cs="Arial"/>
           <w:sz w:val="24"/>
         </w:rPr>
-        <w:t>Work on jumping bug that was introduced in this iteration. Go through the code and comment everything to gain an understanding of how it works</w:t>
+        <w:t xml:space="preserve">Work on jumping bug </w:t>
+      </w:r>
+      <w:r>
+        <w:rPr>
+          <w:rFonts w:ascii="Arial" w:hAnsi="Arial" w:cs="Arial"/>
+          <w:sz w:val="24"/>
+        </w:rPr>
+        <w:t xml:space="preserve">(jitters on jump) </w:t>
+      </w:r>
+      <w:r>
+        <w:rPr>
+          <w:rFonts w:ascii="Arial" w:hAnsi="Arial" w:cs="Arial"/>
+          <w:sz w:val="24"/>
+        </w:rPr>
+        <w:t>that was introduced in this iteration. Go through the code and comment everything to gain an understanding of how it works</w:t>
       </w:r>
     </w:p>
     <w:sectPr>

</xml_diff>

<commit_message>
Added Sound, Changed File Paths... etc...
</commit_message>
<xml_diff>
--- a/Iteration 2/Iteration Plan 2.docx
+++ b/Iteration 2/Iteration Plan 2.docx
@@ -1137,6 +1137,127 @@
           <w:sz w:val="24"/>
         </w:rPr>
       </w:pPr>
+      <w:r>
+        <w:rPr>
+          <w:rFonts w:ascii="Arial" w:hAnsi="Arial" w:cs="Arial"/>
+          <w:sz w:val="24"/>
+        </w:rPr>
+        <w:t xml:space="preserve">D = </w:t>
+      </w:r>
+      <w:r>
+        <w:rPr>
+          <w:rFonts w:ascii="Arial" w:hAnsi="Arial" w:cs="Arial"/>
+          <w:sz w:val="24"/>
+        </w:rPr>
+        <w:t>1:10:00</w:t>
+      </w:r>
+    </w:p>
+    <w:p>
+      <w:pPr>
+        <w:pStyle w:val="ListParagraph"/>
+        <w:numPr>
+          <w:ilvl w:val="1"/>
+          <w:numId w:val="4"/>
+        </w:numPr>
+        <w:spacing w:after="0" w:line="240" w:lineRule="auto"/>
+        <w:rPr>
+          <w:rFonts w:ascii="Arial" w:hAnsi="Arial" w:cs="Arial"/>
+          <w:sz w:val="24"/>
+        </w:rPr>
+      </w:pPr>
+      <w:r>
+        <w:rPr>
+          <w:rFonts w:ascii="Arial" w:hAnsi="Arial" w:cs="Arial"/>
+          <w:sz w:val="24"/>
+        </w:rPr>
+        <w:t>E = 0:05:00</w:t>
+      </w:r>
+    </w:p>
+    <w:p>
+      <w:pPr>
+        <w:pStyle w:val="ListParagraph"/>
+        <w:numPr>
+          <w:ilvl w:val="1"/>
+          <w:numId w:val="4"/>
+        </w:numPr>
+        <w:spacing w:after="0" w:line="240" w:lineRule="auto"/>
+        <w:rPr>
+          <w:rFonts w:ascii="Arial" w:hAnsi="Arial" w:cs="Arial"/>
+          <w:sz w:val="24"/>
+        </w:rPr>
+      </w:pPr>
+      <w:r>
+        <w:rPr>
+          <w:rFonts w:ascii="Arial" w:hAnsi="Arial" w:cs="Arial"/>
+          <w:sz w:val="24"/>
+        </w:rPr>
+        <w:t xml:space="preserve">F = </w:t>
+      </w:r>
+      <w:r>
+        <w:rPr>
+          <w:rFonts w:ascii="Arial" w:hAnsi="Arial" w:cs="Arial"/>
+          <w:sz w:val="24"/>
+        </w:rPr>
+        <w:t>3:19:00</w:t>
+      </w:r>
+    </w:p>
+    <w:p>
+      <w:pPr>
+        <w:pStyle w:val="ListParagraph"/>
+        <w:numPr>
+          <w:ilvl w:val="1"/>
+          <w:numId w:val="4"/>
+        </w:numPr>
+        <w:spacing w:after="0" w:line="240" w:lineRule="auto"/>
+        <w:rPr>
+          <w:rFonts w:ascii="Arial" w:hAnsi="Arial" w:cs="Arial"/>
+          <w:sz w:val="24"/>
+        </w:rPr>
+      </w:pPr>
+      <w:r>
+        <w:rPr>
+          <w:rFonts w:ascii="Arial" w:hAnsi="Arial" w:cs="Arial"/>
+          <w:sz w:val="24"/>
+        </w:rPr>
+        <w:t>G =</w:t>
+      </w:r>
+      <w:r>
+        <w:rPr>
+          <w:rFonts w:ascii="Arial" w:hAnsi="Arial" w:cs="Arial"/>
+          <w:sz w:val="24"/>
+        </w:rPr>
+        <w:t xml:space="preserve"> 0:01:00</w:t>
+      </w:r>
+    </w:p>
+    <w:p>
+      <w:pPr>
+        <w:pStyle w:val="ListParagraph"/>
+        <w:numPr>
+          <w:ilvl w:val="1"/>
+          <w:numId w:val="4"/>
+        </w:numPr>
+        <w:spacing w:after="0" w:line="240" w:lineRule="auto"/>
+        <w:rPr>
+          <w:rFonts w:ascii="Arial" w:hAnsi="Arial" w:cs="Arial"/>
+          <w:sz w:val="24"/>
+        </w:rPr>
+      </w:pPr>
+      <w:r>
+        <w:rPr>
+          <w:rFonts w:ascii="Arial" w:hAnsi="Arial" w:cs="Arial"/>
+          <w:sz w:val="24"/>
+        </w:rPr>
+        <w:t>H =</w:t>
+      </w:r>
+      <w:r>
+        <w:rPr>
+          <w:rFonts w:ascii="Arial" w:hAnsi="Arial" w:cs="Arial"/>
+          <w:sz w:val="24"/>
+        </w:rPr>
+        <w:t xml:space="preserve"> 2:50:00</w:t>
+      </w:r>
+      <w:bookmarkStart w:id="0" w:name="_GoBack"/>
+      <w:bookmarkEnd w:id="0"/>
     </w:p>
     <w:p>
       <w:pPr>
@@ -1282,29 +1403,7 @@
           <w:szCs w:val="24"/>
           <w:lang w:eastAsia="zh-CN"/>
         </w:rPr>
-        <w:t>Screen is jittery, need to re-write “</w:t>
-      </w:r>
-      <w:proofErr w:type="spellStart"/>
-      <w:r>
-        <w:rPr>
-          <w:rFonts w:ascii="Times New Roman" w:eastAsia="SimSun" w:hAnsi="Times New Roman" w:cs="Times New Roman"/>
-          <w:i/>
-          <w:sz w:val="24"/>
-          <w:szCs w:val="24"/>
-          <w:lang w:eastAsia="zh-CN"/>
-        </w:rPr>
-        <w:t>updateViewport</w:t>
-      </w:r>
-      <w:proofErr w:type="spellEnd"/>
-      <w:r>
-        <w:rPr>
-          <w:rFonts w:ascii="Times New Roman" w:eastAsia="SimSun" w:hAnsi="Times New Roman" w:cs="Times New Roman"/>
-          <w:i/>
-          <w:sz w:val="24"/>
-          <w:szCs w:val="24"/>
-          <w:lang w:eastAsia="zh-CN"/>
-        </w:rPr>
-        <w:t>” code</w:t>
+        <w:t>Screen is jittery, need to re-write “updateViewport” code</w:t>
       </w:r>
     </w:p>
     <w:p>
@@ -1353,8 +1452,6 @@
         </w:rPr>
         <w:t>Parts of the screen will be hidden when the player zooms in far enough</w:t>
       </w:r>
-      <w:bookmarkStart w:id="0" w:name="_GoBack"/>
-      <w:bookmarkEnd w:id="0"/>
     </w:p>
     <w:p>
       <w:pPr>
@@ -1560,27 +1657,7 @@
           <w:szCs w:val="24"/>
           <w:lang w:eastAsia="zh-CN"/>
         </w:rPr>
-        <w:t xml:space="preserve">Screen </w:t>
-      </w:r>
-      <w:proofErr w:type="spellStart"/>
-      <w:r>
-        <w:rPr>
-          <w:rFonts w:ascii="Times New Roman" w:eastAsia="SimSun" w:hAnsi="Times New Roman" w:cs="Times New Roman"/>
-          <w:sz w:val="24"/>
-          <w:szCs w:val="24"/>
-          <w:lang w:eastAsia="zh-CN"/>
-        </w:rPr>
-        <w:t>centers</w:t>
-      </w:r>
-      <w:proofErr w:type="spellEnd"/>
-      <w:r>
-        <w:rPr>
-          <w:rFonts w:ascii="Times New Roman" w:eastAsia="SimSun" w:hAnsi="Times New Roman" w:cs="Times New Roman"/>
-          <w:sz w:val="24"/>
-          <w:szCs w:val="24"/>
-          <w:lang w:eastAsia="zh-CN"/>
-        </w:rPr>
-        <w:t xml:space="preserve"> on player, or on whole level, or as far as it can reach</w:t>
+        <w:t>Screen centers on player, or on whole level, or as far as it can reach</w:t>
       </w:r>
     </w:p>
     <w:p>
@@ -1619,7 +1696,6 @@
           <w:lang w:eastAsia="zh-CN"/>
         </w:rPr>
       </w:pPr>
-      <w:proofErr w:type="spellStart"/>
       <w:r>
         <w:rPr>
           <w:rFonts w:ascii="Times New Roman" w:eastAsia="SimSun" w:hAnsi="Times New Roman" w:cs="Times New Roman"/>
@@ -1630,7 +1706,6 @@
         </w:rPr>
         <w:t>UpdateViewport</w:t>
       </w:r>
-      <w:proofErr w:type="spellEnd"/>
     </w:p>
     <w:p>
       <w:pPr>
@@ -1976,27 +2051,7 @@
           <w:szCs w:val="24"/>
           <w:lang w:eastAsia="zh-CN"/>
         </w:rPr>
-        <w:t xml:space="preserve">Otherwise the camera should follow the player’s </w:t>
-      </w:r>
-      <w:proofErr w:type="spellStart"/>
-      <w:r>
-        <w:rPr>
-          <w:rFonts w:ascii="Times New Roman" w:eastAsia="SimSun" w:hAnsi="Times New Roman" w:cs="Times New Roman"/>
-          <w:sz w:val="24"/>
-          <w:szCs w:val="24"/>
-          <w:lang w:eastAsia="zh-CN"/>
-        </w:rPr>
-        <w:t>center</w:t>
-      </w:r>
-      <w:proofErr w:type="spellEnd"/>
-      <w:r>
-        <w:rPr>
-          <w:rFonts w:ascii="Times New Roman" w:eastAsia="SimSun" w:hAnsi="Times New Roman" w:cs="Times New Roman"/>
-          <w:sz w:val="24"/>
-          <w:szCs w:val="24"/>
-          <w:lang w:eastAsia="zh-CN"/>
-        </w:rPr>
-        <w:t>, the camera should be zoomable.</w:t>
+        <w:t>Otherwise the camera should follow the player’s center, the camera should be zoomable.</w:t>
       </w:r>
     </w:p>
     <w:p>
@@ -2061,8 +2116,6 @@
           <w:lang w:eastAsia="en-NZ"/>
         </w:rPr>
       </w:pPr>
-      <w:proofErr w:type="spellStart"/>
-      <w:proofErr w:type="gramStart"/>
       <w:r>
         <w:rPr>
           <w:rFonts w:ascii="Consolas" w:eastAsia="Times New Roman" w:hAnsi="Consolas" w:cs="Times New Roman"/>
@@ -2113,8 +2166,6 @@
         </w:rPr>
         <w:t>updateViewport</w:t>
       </w:r>
-      <w:proofErr w:type="spellEnd"/>
-      <w:proofErr w:type="gramEnd"/>
       <w:r>
         <w:rPr>
           <w:rFonts w:ascii="Consolas" w:eastAsia="Times New Roman" w:hAnsi="Consolas" w:cs="Times New Roman"/>
@@ -2233,8 +2284,6 @@
         </w:rPr>
         <w:t xml:space="preserve"> = </w:t>
       </w:r>
-      <w:proofErr w:type="spellStart"/>
-      <w:proofErr w:type="gramStart"/>
       <w:r>
         <w:rPr>
           <w:rFonts w:ascii="Consolas" w:eastAsia="Times New Roman" w:hAnsi="Consolas" w:cs="Times New Roman"/>
@@ -2265,8 +2314,6 @@
         </w:rPr>
         <w:t>viewport</w:t>
       </w:r>
-      <w:proofErr w:type="spellEnd"/>
-      <w:proofErr w:type="gramEnd"/>
     </w:p>
     <w:p>
       <w:pPr>
@@ -2335,8 +2382,6 @@
         </w:rPr>
         <w:t xml:space="preserve"> = </w:t>
       </w:r>
-      <w:proofErr w:type="spellStart"/>
-      <w:proofErr w:type="gramStart"/>
       <w:r>
         <w:rPr>
           <w:rFonts w:ascii="Consolas" w:eastAsia="Times New Roman" w:hAnsi="Consolas" w:cs="Times New Roman"/>
@@ -2367,8 +2412,6 @@
         </w:rPr>
         <w:t>player</w:t>
       </w:r>
-      <w:proofErr w:type="spellEnd"/>
-      <w:proofErr w:type="gramEnd"/>
       <w:r>
         <w:rPr>
           <w:rFonts w:ascii="Consolas" w:eastAsia="Times New Roman" w:hAnsi="Consolas" w:cs="Times New Roman"/>
@@ -2427,7 +2470,6 @@
         </w:rPr>
         <w:t xml:space="preserve"> </w:t>
       </w:r>
-      <w:proofErr w:type="spellStart"/>
       <w:r>
         <w:rPr>
           <w:rFonts w:ascii="Consolas" w:eastAsia="Times New Roman" w:hAnsi="Consolas" w:cs="Times New Roman"/>
@@ -2438,7 +2480,6 @@
         </w:rPr>
         <w:t>center</w:t>
       </w:r>
-      <w:proofErr w:type="spellEnd"/>
       <w:r>
         <w:rPr>
           <w:rFonts w:ascii="Consolas" w:eastAsia="Times New Roman" w:hAnsi="Consolas" w:cs="Times New Roman"/>
@@ -2449,8 +2490,6 @@
         </w:rPr>
         <w:t xml:space="preserve"> = </w:t>
       </w:r>
-      <w:proofErr w:type="spellStart"/>
-      <w:proofErr w:type="gramStart"/>
       <w:r>
         <w:rPr>
           <w:rFonts w:ascii="Consolas" w:eastAsia="Times New Roman" w:hAnsi="Consolas" w:cs="Times New Roman"/>
@@ -2501,8 +2540,6 @@
         </w:rPr>
         <w:t>plus</w:t>
       </w:r>
-      <w:proofErr w:type="spellEnd"/>
-      <w:proofErr w:type="gramEnd"/>
       <w:r>
         <w:rPr>
           <w:rFonts w:ascii="Consolas" w:eastAsia="Times New Roman" w:hAnsi="Consolas" w:cs="Times New Roman"/>
@@ -2513,7 +2550,6 @@
         </w:rPr>
         <w:t>(</w:t>
       </w:r>
-      <w:proofErr w:type="spellStart"/>
       <w:r>
         <w:rPr>
           <w:rFonts w:ascii="Consolas" w:eastAsia="Times New Roman" w:hAnsi="Consolas" w:cs="Times New Roman"/>
@@ -2564,7 +2600,6 @@
         </w:rPr>
         <w:t>times</w:t>
       </w:r>
-      <w:proofErr w:type="spellEnd"/>
       <w:r>
         <w:rPr>
           <w:rFonts w:ascii="Consolas" w:eastAsia="Times New Roman" w:hAnsi="Consolas" w:cs="Times New Roman"/>
@@ -2643,7 +2678,6 @@
         </w:rPr>
         <w:t xml:space="preserve"> </w:t>
       </w:r>
-      <w:proofErr w:type="spellStart"/>
       <w:r>
         <w:rPr>
           <w:rFonts w:ascii="Consolas" w:eastAsia="Times New Roman" w:hAnsi="Consolas" w:cs="Times New Roman"/>
@@ -2654,7 +2688,6 @@
         </w:rPr>
         <w:t>scaledDownCanvasWidth</w:t>
       </w:r>
-      <w:proofErr w:type="spellEnd"/>
       <w:r>
         <w:rPr>
           <w:rFonts w:ascii="Consolas" w:eastAsia="Times New Roman" w:hAnsi="Consolas" w:cs="Times New Roman"/>
@@ -2665,8 +2698,6 @@
         </w:rPr>
         <w:t xml:space="preserve"> = </w:t>
       </w:r>
-      <w:proofErr w:type="spellStart"/>
-      <w:proofErr w:type="gramStart"/>
       <w:r>
         <w:rPr>
           <w:rFonts w:ascii="Consolas" w:eastAsia="Times New Roman" w:hAnsi="Consolas" w:cs="Times New Roman"/>
@@ -2697,7 +2728,6 @@
         </w:rPr>
         <w:t>canvas</w:t>
       </w:r>
-      <w:proofErr w:type="gramEnd"/>
       <w:r>
         <w:rPr>
           <w:rFonts w:ascii="Consolas" w:eastAsia="Times New Roman" w:hAnsi="Consolas" w:cs="Times New Roman"/>
@@ -2718,7 +2748,6 @@
         </w:rPr>
         <w:t>width</w:t>
       </w:r>
-      <w:proofErr w:type="spellEnd"/>
       <w:r>
         <w:rPr>
           <w:rFonts w:ascii="Consolas" w:eastAsia="Times New Roman" w:hAnsi="Consolas" w:cs="Times New Roman"/>
@@ -2797,7 +2826,6 @@
         </w:rPr>
         <w:t xml:space="preserve"> </w:t>
       </w:r>
-      <w:proofErr w:type="spellStart"/>
       <w:r>
         <w:rPr>
           <w:rFonts w:ascii="Consolas" w:eastAsia="Times New Roman" w:hAnsi="Consolas" w:cs="Times New Roman"/>
@@ -2808,7 +2836,6 @@
         </w:rPr>
         <w:t>scaledDownCanvasHeight</w:t>
       </w:r>
-      <w:proofErr w:type="spellEnd"/>
       <w:r>
         <w:rPr>
           <w:rFonts w:ascii="Consolas" w:eastAsia="Times New Roman" w:hAnsi="Consolas" w:cs="Times New Roman"/>
@@ -2819,8 +2846,6 @@
         </w:rPr>
         <w:t xml:space="preserve"> = </w:t>
       </w:r>
-      <w:proofErr w:type="spellStart"/>
-      <w:proofErr w:type="gramStart"/>
       <w:r>
         <w:rPr>
           <w:rFonts w:ascii="Consolas" w:eastAsia="Times New Roman" w:hAnsi="Consolas" w:cs="Times New Roman"/>
@@ -2851,7 +2876,6 @@
         </w:rPr>
         <w:t>canvas</w:t>
       </w:r>
-      <w:proofErr w:type="gramEnd"/>
       <w:r>
         <w:rPr>
           <w:rFonts w:ascii="Consolas" w:eastAsia="Times New Roman" w:hAnsi="Consolas" w:cs="Times New Roman"/>
@@ -2872,7 +2896,6 @@
         </w:rPr>
         <w:t>height</w:t>
       </w:r>
-      <w:proofErr w:type="spellEnd"/>
       <w:r>
         <w:rPr>
           <w:rFonts w:ascii="Consolas" w:eastAsia="Times New Roman" w:hAnsi="Consolas" w:cs="Times New Roman"/>
@@ -2951,7 +2974,6 @@
         </w:rPr>
         <w:t xml:space="preserve"> </w:t>
       </w:r>
-      <w:proofErr w:type="spellStart"/>
       <w:r>
         <w:rPr>
           <w:rFonts w:ascii="Consolas" w:eastAsia="Times New Roman" w:hAnsi="Consolas" w:cs="Times New Roman"/>
@@ -2962,7 +2984,6 @@
         </w:rPr>
         <w:t>levelWidth</w:t>
       </w:r>
-      <w:proofErr w:type="spellEnd"/>
       <w:r>
         <w:rPr>
           <w:rFonts w:ascii="Consolas" w:eastAsia="Times New Roman" w:hAnsi="Consolas" w:cs="Times New Roman"/>
@@ -2973,8 +2994,6 @@
         </w:rPr>
         <w:t xml:space="preserve"> = </w:t>
       </w:r>
-      <w:proofErr w:type="spellStart"/>
-      <w:proofErr w:type="gramStart"/>
       <w:r>
         <w:rPr>
           <w:rFonts w:ascii="Consolas" w:eastAsia="Times New Roman" w:hAnsi="Consolas" w:cs="Times New Roman"/>
@@ -3005,7 +3024,6 @@
         </w:rPr>
         <w:t>level</w:t>
       </w:r>
-      <w:proofErr w:type="gramEnd"/>
       <w:r>
         <w:rPr>
           <w:rFonts w:ascii="Consolas" w:eastAsia="Times New Roman" w:hAnsi="Consolas" w:cs="Times New Roman"/>
@@ -3026,7 +3044,6 @@
         </w:rPr>
         <w:t>width</w:t>
       </w:r>
-      <w:proofErr w:type="spellEnd"/>
       <w:r>
         <w:rPr>
           <w:rFonts w:ascii="Consolas" w:eastAsia="Times New Roman" w:hAnsi="Consolas" w:cs="Times New Roman"/>
@@ -3085,7 +3102,6 @@
         </w:rPr>
         <w:t xml:space="preserve"> </w:t>
       </w:r>
-      <w:proofErr w:type="spellStart"/>
       <w:r>
         <w:rPr>
           <w:rFonts w:ascii="Consolas" w:eastAsia="Times New Roman" w:hAnsi="Consolas" w:cs="Times New Roman"/>
@@ -3096,7 +3112,6 @@
         </w:rPr>
         <w:t>levelHeight</w:t>
       </w:r>
-      <w:proofErr w:type="spellEnd"/>
       <w:r>
         <w:rPr>
           <w:rFonts w:ascii="Consolas" w:eastAsia="Times New Roman" w:hAnsi="Consolas" w:cs="Times New Roman"/>
@@ -3107,8 +3122,6 @@
         </w:rPr>
         <w:t xml:space="preserve"> = </w:t>
       </w:r>
-      <w:proofErr w:type="spellStart"/>
-      <w:proofErr w:type="gramStart"/>
       <w:r>
         <w:rPr>
           <w:rFonts w:ascii="Consolas" w:eastAsia="Times New Roman" w:hAnsi="Consolas" w:cs="Times New Roman"/>
@@ -3139,7 +3152,6 @@
         </w:rPr>
         <w:t>level</w:t>
       </w:r>
-      <w:proofErr w:type="gramEnd"/>
       <w:r>
         <w:rPr>
           <w:rFonts w:ascii="Consolas" w:eastAsia="Times New Roman" w:hAnsi="Consolas" w:cs="Times New Roman"/>
@@ -3160,7 +3172,6 @@
         </w:rPr>
         <w:t>height</w:t>
       </w:r>
-      <w:proofErr w:type="spellEnd"/>
       <w:r>
         <w:rPr>
           <w:rFonts w:ascii="Consolas" w:eastAsia="Times New Roman" w:hAnsi="Consolas" w:cs="Times New Roman"/>
@@ -3237,8 +3248,6 @@
         </w:rPr>
         <w:t xml:space="preserve">    </w:t>
       </w:r>
-      <w:proofErr w:type="spellStart"/>
-      <w:proofErr w:type="gramStart"/>
       <w:r>
         <w:rPr>
           <w:rFonts w:ascii="Consolas" w:eastAsia="Times New Roman" w:hAnsi="Consolas" w:cs="Times New Roman"/>
@@ -3269,8 +3278,6 @@
         </w:rPr>
         <w:t>width</w:t>
       </w:r>
-      <w:proofErr w:type="spellEnd"/>
-      <w:proofErr w:type="gramEnd"/>
       <w:r>
         <w:rPr>
           <w:rFonts w:ascii="Consolas" w:eastAsia="Times New Roman" w:hAnsi="Consolas" w:cs="Times New Roman"/>
@@ -3281,7 +3288,6 @@
         </w:rPr>
         <w:t xml:space="preserve"> = </w:t>
       </w:r>
-      <w:proofErr w:type="spellStart"/>
       <w:r>
         <w:rPr>
           <w:rFonts w:ascii="Consolas" w:eastAsia="Times New Roman" w:hAnsi="Consolas" w:cs="Times New Roman"/>
@@ -3312,7 +3318,6 @@
         </w:rPr>
         <w:t>min</w:t>
       </w:r>
-      <w:proofErr w:type="spellEnd"/>
       <w:r>
         <w:rPr>
           <w:rFonts w:ascii="Consolas" w:eastAsia="Times New Roman" w:hAnsi="Consolas" w:cs="Times New Roman"/>
@@ -3323,7 +3328,6 @@
         </w:rPr>
         <w:t>(</w:t>
       </w:r>
-      <w:proofErr w:type="spellStart"/>
       <w:r>
         <w:rPr>
           <w:rFonts w:ascii="Consolas" w:eastAsia="Times New Roman" w:hAnsi="Consolas" w:cs="Times New Roman"/>
@@ -3334,7 +3338,6 @@
         </w:rPr>
         <w:t>levelWidth</w:t>
       </w:r>
-      <w:proofErr w:type="spellEnd"/>
       <w:r>
         <w:rPr>
           <w:rFonts w:ascii="Consolas" w:eastAsia="Times New Roman" w:hAnsi="Consolas" w:cs="Times New Roman"/>
@@ -3345,7 +3348,6 @@
         </w:rPr>
         <w:t xml:space="preserve">, </w:t>
       </w:r>
-      <w:proofErr w:type="spellStart"/>
       <w:r>
         <w:rPr>
           <w:rFonts w:ascii="Consolas" w:eastAsia="Times New Roman" w:hAnsi="Consolas" w:cs="Times New Roman"/>
@@ -3356,7 +3358,6 @@
         </w:rPr>
         <w:t>scaledDownCanvasWidth</w:t>
       </w:r>
-      <w:proofErr w:type="spellEnd"/>
       <w:r>
         <w:rPr>
           <w:rFonts w:ascii="Consolas" w:eastAsia="Times New Roman" w:hAnsi="Consolas" w:cs="Times New Roman"/>
@@ -3395,8 +3396,6 @@
         </w:rPr>
         <w:t xml:space="preserve">    </w:t>
       </w:r>
-      <w:proofErr w:type="spellStart"/>
-      <w:proofErr w:type="gramStart"/>
       <w:r>
         <w:rPr>
           <w:rFonts w:ascii="Consolas" w:eastAsia="Times New Roman" w:hAnsi="Consolas" w:cs="Times New Roman"/>
@@ -3427,8 +3426,6 @@
         </w:rPr>
         <w:t>height</w:t>
       </w:r>
-      <w:proofErr w:type="spellEnd"/>
-      <w:proofErr w:type="gramEnd"/>
       <w:r>
         <w:rPr>
           <w:rFonts w:ascii="Consolas" w:eastAsia="Times New Roman" w:hAnsi="Consolas" w:cs="Times New Roman"/>
@@ -3439,7 +3436,6 @@
         </w:rPr>
         <w:t xml:space="preserve"> = </w:t>
       </w:r>
-      <w:proofErr w:type="spellStart"/>
       <w:r>
         <w:rPr>
           <w:rFonts w:ascii="Consolas" w:eastAsia="Times New Roman" w:hAnsi="Consolas" w:cs="Times New Roman"/>
@@ -3470,7 +3466,6 @@
         </w:rPr>
         <w:t>min</w:t>
       </w:r>
-      <w:proofErr w:type="spellEnd"/>
       <w:r>
         <w:rPr>
           <w:rFonts w:ascii="Consolas" w:eastAsia="Times New Roman" w:hAnsi="Consolas" w:cs="Times New Roman"/>
@@ -3481,7 +3476,6 @@
         </w:rPr>
         <w:t>(</w:t>
       </w:r>
-      <w:proofErr w:type="spellStart"/>
       <w:r>
         <w:rPr>
           <w:rFonts w:ascii="Consolas" w:eastAsia="Times New Roman" w:hAnsi="Consolas" w:cs="Times New Roman"/>
@@ -3492,7 +3486,6 @@
         </w:rPr>
         <w:t>levelHeight</w:t>
       </w:r>
-      <w:proofErr w:type="spellEnd"/>
       <w:r>
         <w:rPr>
           <w:rFonts w:ascii="Consolas" w:eastAsia="Times New Roman" w:hAnsi="Consolas" w:cs="Times New Roman"/>
@@ -3503,7 +3496,6 @@
         </w:rPr>
         <w:t xml:space="preserve">, </w:t>
       </w:r>
-      <w:proofErr w:type="spellStart"/>
       <w:r>
         <w:rPr>
           <w:rFonts w:ascii="Consolas" w:eastAsia="Times New Roman" w:hAnsi="Consolas" w:cs="Times New Roman"/>
@@ -3514,7 +3506,6 @@
         </w:rPr>
         <w:t>scaledDownCanvasHeight</w:t>
       </w:r>
-      <w:proofErr w:type="spellEnd"/>
       <w:r>
         <w:rPr>
           <w:rFonts w:ascii="Consolas" w:eastAsia="Times New Roman" w:hAnsi="Consolas" w:cs="Times New Roman"/>
@@ -3599,29 +3590,7 @@
           <w:szCs w:val="21"/>
           <w:lang w:eastAsia="en-NZ"/>
         </w:rPr>
-        <w:t xml:space="preserve">//Calculate the positions of the camera that would </w:t>
-      </w:r>
-      <w:proofErr w:type="spellStart"/>
-      <w:r>
-        <w:rPr>
-          <w:rFonts w:ascii="Consolas" w:eastAsia="Times New Roman" w:hAnsi="Consolas" w:cs="Times New Roman"/>
-          <w:color w:val="6A9955"/>
-          <w:sz w:val="21"/>
-          <w:szCs w:val="21"/>
-          <w:lang w:eastAsia="en-NZ"/>
-        </w:rPr>
-        <w:t>center</w:t>
-      </w:r>
-      <w:proofErr w:type="spellEnd"/>
-      <w:r>
-        <w:rPr>
-          <w:rFonts w:ascii="Consolas" w:eastAsia="Times New Roman" w:hAnsi="Consolas" w:cs="Times New Roman"/>
-          <w:color w:val="6A9955"/>
-          <w:sz w:val="21"/>
-          <w:szCs w:val="21"/>
-          <w:lang w:eastAsia="en-NZ"/>
-        </w:rPr>
-        <w:t xml:space="preserve"> on the player, as well</w:t>
+        <w:t>//Calculate the positions of the camera that would center on the player, as well</w:t>
       </w:r>
     </w:p>
     <w:p>
@@ -3689,7 +3658,6 @@
         </w:rPr>
         <w:t xml:space="preserve">    </w:t>
       </w:r>
-      <w:proofErr w:type="spellStart"/>
       <w:r>
         <w:rPr>
           <w:rFonts w:ascii="Consolas" w:eastAsia="Times New Roman" w:hAnsi="Consolas" w:cs="Times New Roman"/>
@@ -3700,7 +3668,6 @@
         </w:rPr>
         <w:t>playerXMinusView</w:t>
       </w:r>
-      <w:proofErr w:type="spellEnd"/>
       <w:r>
         <w:rPr>
           <w:rFonts w:ascii="Consolas" w:eastAsia="Times New Roman" w:hAnsi="Consolas" w:cs="Times New Roman"/>
@@ -3711,7 +3678,6 @@
         </w:rPr>
         <w:t xml:space="preserve"> = </w:t>
       </w:r>
-      <w:proofErr w:type="spellStart"/>
       <w:r>
         <w:rPr>
           <w:rFonts w:ascii="Consolas" w:eastAsia="Times New Roman" w:hAnsi="Consolas" w:cs="Times New Roman"/>
@@ -3742,7 +3708,6 @@
         </w:rPr>
         <w:t>x</w:t>
       </w:r>
-      <w:proofErr w:type="spellEnd"/>
       <w:r>
         <w:rPr>
           <w:rFonts w:ascii="Consolas" w:eastAsia="Times New Roman" w:hAnsi="Consolas" w:cs="Times New Roman"/>
@@ -3753,8 +3718,6 @@
         </w:rPr>
         <w:t xml:space="preserve"> - (</w:t>
       </w:r>
-      <w:proofErr w:type="spellStart"/>
-      <w:proofErr w:type="gramStart"/>
       <w:r>
         <w:rPr>
           <w:rFonts w:ascii="Consolas" w:eastAsia="Times New Roman" w:hAnsi="Consolas" w:cs="Times New Roman"/>
@@ -3785,8 +3748,6 @@
         </w:rPr>
         <w:t>width</w:t>
       </w:r>
-      <w:proofErr w:type="spellEnd"/>
-      <w:proofErr w:type="gramEnd"/>
       <w:r>
         <w:rPr>
           <w:rFonts w:ascii="Consolas" w:eastAsia="Times New Roman" w:hAnsi="Consolas" w:cs="Times New Roman"/>
@@ -3845,7 +3806,6 @@
         </w:rPr>
         <w:t xml:space="preserve">    </w:t>
       </w:r>
-      <w:proofErr w:type="spellStart"/>
       <w:r>
         <w:rPr>
           <w:rFonts w:ascii="Consolas" w:eastAsia="Times New Roman" w:hAnsi="Consolas" w:cs="Times New Roman"/>
@@ -3856,7 +3816,6 @@
         </w:rPr>
         <w:t>lastPossibleCameraX</w:t>
       </w:r>
-      <w:proofErr w:type="spellEnd"/>
       <w:r>
         <w:rPr>
           <w:rFonts w:ascii="Consolas" w:eastAsia="Times New Roman" w:hAnsi="Consolas" w:cs="Times New Roman"/>
@@ -3867,7 +3826,6 @@
         </w:rPr>
         <w:t xml:space="preserve"> = </w:t>
       </w:r>
-      <w:proofErr w:type="spellStart"/>
       <w:r>
         <w:rPr>
           <w:rFonts w:ascii="Consolas" w:eastAsia="Times New Roman" w:hAnsi="Consolas" w:cs="Times New Roman"/>
@@ -3878,7 +3836,6 @@
         </w:rPr>
         <w:t>levelWidth</w:t>
       </w:r>
-      <w:proofErr w:type="spellEnd"/>
       <w:r>
         <w:rPr>
           <w:rFonts w:ascii="Consolas" w:eastAsia="Times New Roman" w:hAnsi="Consolas" w:cs="Times New Roman"/>
@@ -3889,8 +3846,6 @@
         </w:rPr>
         <w:t xml:space="preserve"> - </w:t>
       </w:r>
-      <w:proofErr w:type="spellStart"/>
-      <w:proofErr w:type="gramStart"/>
       <w:r>
         <w:rPr>
           <w:rFonts w:ascii="Consolas" w:eastAsia="Times New Roman" w:hAnsi="Consolas" w:cs="Times New Roman"/>
@@ -3921,8 +3876,6 @@
         </w:rPr>
         <w:t>width</w:t>
       </w:r>
-      <w:proofErr w:type="spellEnd"/>
-      <w:proofErr w:type="gramEnd"/>
     </w:p>
     <w:p>
       <w:pPr>
@@ -3951,7 +3904,6 @@
         </w:rPr>
         <w:t xml:space="preserve">    </w:t>
       </w:r>
-      <w:proofErr w:type="spellStart"/>
       <w:r>
         <w:rPr>
           <w:rFonts w:ascii="Consolas" w:eastAsia="Times New Roman" w:hAnsi="Consolas" w:cs="Times New Roman"/>
@@ -3962,7 +3914,6 @@
         </w:rPr>
         <w:t>playerYMinusView</w:t>
       </w:r>
-      <w:proofErr w:type="spellEnd"/>
       <w:r>
         <w:rPr>
           <w:rFonts w:ascii="Consolas" w:eastAsia="Times New Roman" w:hAnsi="Consolas" w:cs="Times New Roman"/>
@@ -3973,8 +3924,6 @@
         </w:rPr>
         <w:t xml:space="preserve"> = </w:t>
       </w:r>
-      <w:proofErr w:type="spellStart"/>
-      <w:proofErr w:type="gramStart"/>
       <w:r>
         <w:rPr>
           <w:rFonts w:ascii="Consolas" w:eastAsia="Times New Roman" w:hAnsi="Consolas" w:cs="Times New Roman"/>
@@ -4005,8 +3954,6 @@
         </w:rPr>
         <w:t>y</w:t>
       </w:r>
-      <w:proofErr w:type="spellEnd"/>
-      <w:proofErr w:type="gramEnd"/>
       <w:r>
         <w:rPr>
           <w:rFonts w:ascii="Consolas" w:eastAsia="Times New Roman" w:hAnsi="Consolas" w:cs="Times New Roman"/>
@@ -4017,7 +3964,6 @@
         </w:rPr>
         <w:t xml:space="preserve"> - (</w:t>
       </w:r>
-      <w:proofErr w:type="spellStart"/>
       <w:r>
         <w:rPr>
           <w:rFonts w:ascii="Consolas" w:eastAsia="Times New Roman" w:hAnsi="Consolas" w:cs="Times New Roman"/>
@@ -4048,7 +3994,6 @@
         </w:rPr>
         <w:t>height</w:t>
       </w:r>
-      <w:proofErr w:type="spellEnd"/>
       <w:r>
         <w:rPr>
           <w:rFonts w:ascii="Consolas" w:eastAsia="Times New Roman" w:hAnsi="Consolas" w:cs="Times New Roman"/>
@@ -4107,7 +4052,6 @@
         </w:rPr>
         <w:t xml:space="preserve">    </w:t>
       </w:r>
-      <w:proofErr w:type="spellStart"/>
       <w:r>
         <w:rPr>
           <w:rFonts w:ascii="Consolas" w:eastAsia="Times New Roman" w:hAnsi="Consolas" w:cs="Times New Roman"/>
@@ -4118,7 +4062,6 @@
         </w:rPr>
         <w:t>lastPossibleCameraY</w:t>
       </w:r>
-      <w:proofErr w:type="spellEnd"/>
       <w:r>
         <w:rPr>
           <w:rFonts w:ascii="Consolas" w:eastAsia="Times New Roman" w:hAnsi="Consolas" w:cs="Times New Roman"/>
@@ -4129,7 +4072,6 @@
         </w:rPr>
         <w:t xml:space="preserve"> = </w:t>
       </w:r>
-      <w:proofErr w:type="spellStart"/>
       <w:r>
         <w:rPr>
           <w:rFonts w:ascii="Consolas" w:eastAsia="Times New Roman" w:hAnsi="Consolas" w:cs="Times New Roman"/>
@@ -4140,7 +4082,6 @@
         </w:rPr>
         <w:t>levelHeight</w:t>
       </w:r>
-      <w:proofErr w:type="spellEnd"/>
       <w:r>
         <w:rPr>
           <w:rFonts w:ascii="Consolas" w:eastAsia="Times New Roman" w:hAnsi="Consolas" w:cs="Times New Roman"/>
@@ -4151,8 +4092,6 @@
         </w:rPr>
         <w:t xml:space="preserve"> - </w:t>
       </w:r>
-      <w:proofErr w:type="spellStart"/>
-      <w:proofErr w:type="gramStart"/>
       <w:r>
         <w:rPr>
           <w:rFonts w:ascii="Consolas" w:eastAsia="Times New Roman" w:hAnsi="Consolas" w:cs="Times New Roman"/>
@@ -4183,8 +4122,6 @@
         </w:rPr>
         <w:t>height</w:t>
       </w:r>
-      <w:proofErr w:type="spellEnd"/>
-      <w:proofErr w:type="gramEnd"/>
     </w:p>
     <w:p>
       <w:pPr>
@@ -4251,8 +4188,6 @@
         </w:rPr>
         <w:t xml:space="preserve">    </w:t>
       </w:r>
-      <w:proofErr w:type="spellStart"/>
-      <w:proofErr w:type="gramStart"/>
       <w:r>
         <w:rPr>
           <w:rFonts w:ascii="Consolas" w:eastAsia="Times New Roman" w:hAnsi="Consolas" w:cs="Times New Roman"/>
@@ -4283,8 +4218,6 @@
         </w:rPr>
         <w:t>left</w:t>
       </w:r>
-      <w:proofErr w:type="spellEnd"/>
-      <w:proofErr w:type="gramEnd"/>
       <w:r>
         <w:rPr>
           <w:rFonts w:ascii="Consolas" w:eastAsia="Times New Roman" w:hAnsi="Consolas" w:cs="Times New Roman"/>
@@ -4315,7 +4248,6 @@
         </w:rPr>
         <w:t>(</w:t>
       </w:r>
-      <w:proofErr w:type="spellStart"/>
       <w:r>
         <w:rPr>
           <w:rFonts w:ascii="Consolas" w:eastAsia="Times New Roman" w:hAnsi="Consolas" w:cs="Times New Roman"/>
@@ -4326,7 +4258,6 @@
         </w:rPr>
         <w:t>playerXMinusView</w:t>
       </w:r>
-      <w:proofErr w:type="spellEnd"/>
       <w:r>
         <w:rPr>
           <w:rFonts w:ascii="Consolas" w:eastAsia="Times New Roman" w:hAnsi="Consolas" w:cs="Times New Roman"/>
@@ -4357,7 +4288,6 @@
         </w:rPr>
         <w:t xml:space="preserve">, </w:t>
       </w:r>
-      <w:proofErr w:type="spellStart"/>
       <w:r>
         <w:rPr>
           <w:rFonts w:ascii="Consolas" w:eastAsia="Times New Roman" w:hAnsi="Consolas" w:cs="Times New Roman"/>
@@ -4368,7 +4298,6 @@
         </w:rPr>
         <w:t>lastPossibleCameraX</w:t>
       </w:r>
-      <w:proofErr w:type="spellEnd"/>
       <w:r>
         <w:rPr>
           <w:rFonts w:ascii="Consolas" w:eastAsia="Times New Roman" w:hAnsi="Consolas" w:cs="Times New Roman"/>
@@ -4407,7 +4336,6 @@
         </w:rPr>
         <w:t xml:space="preserve">    </w:t>
       </w:r>
-      <w:proofErr w:type="spellStart"/>
       <w:r>
         <w:rPr>
           <w:rFonts w:ascii="Consolas" w:eastAsia="Times New Roman" w:hAnsi="Consolas" w:cs="Times New Roman"/>
@@ -4438,7 +4366,6 @@
         </w:rPr>
         <w:t>top</w:t>
       </w:r>
-      <w:proofErr w:type="spellEnd"/>
       <w:r>
         <w:rPr>
           <w:rFonts w:ascii="Consolas" w:eastAsia="Times New Roman" w:hAnsi="Consolas" w:cs="Times New Roman"/>
@@ -4449,7 +4376,6 @@
         </w:rPr>
         <w:t xml:space="preserve"> = </w:t>
       </w:r>
-      <w:proofErr w:type="gramStart"/>
       <w:r>
         <w:rPr>
           <w:rFonts w:ascii="Consolas" w:eastAsia="Times New Roman" w:hAnsi="Consolas" w:cs="Times New Roman"/>
@@ -4470,8 +4396,6 @@
         </w:rPr>
         <w:t>(</w:t>
       </w:r>
-      <w:proofErr w:type="spellStart"/>
-      <w:proofErr w:type="gramEnd"/>
       <w:r>
         <w:rPr>
           <w:rFonts w:ascii="Consolas" w:eastAsia="Times New Roman" w:hAnsi="Consolas" w:cs="Times New Roman"/>
@@ -4482,7 +4406,6 @@
         </w:rPr>
         <w:t>playerYMinusView</w:t>
       </w:r>
-      <w:proofErr w:type="spellEnd"/>
       <w:r>
         <w:rPr>
           <w:rFonts w:ascii="Consolas" w:eastAsia="Times New Roman" w:hAnsi="Consolas" w:cs="Times New Roman"/>
@@ -4513,7 +4436,6 @@
         </w:rPr>
         <w:t xml:space="preserve">, </w:t>
       </w:r>
-      <w:proofErr w:type="spellStart"/>
       <w:r>
         <w:rPr>
           <w:rFonts w:ascii="Consolas" w:eastAsia="Times New Roman" w:hAnsi="Consolas" w:cs="Times New Roman"/>
@@ -4524,7 +4446,6 @@
         </w:rPr>
         <w:t>lastPossibleCameraY</w:t>
       </w:r>
-      <w:proofErr w:type="spellEnd"/>
       <w:r>
         <w:rPr>
           <w:rFonts w:ascii="Consolas" w:eastAsia="Times New Roman" w:hAnsi="Consolas" w:cs="Times New Roman"/>
@@ -4571,51 +4492,7 @@
           <w:szCs w:val="21"/>
           <w:lang w:eastAsia="en-NZ"/>
         </w:rPr>
-        <w:t xml:space="preserve">//Try to do the first one, if </w:t>
-      </w:r>
-      <w:proofErr w:type="spellStart"/>
-      <w:r>
-        <w:rPr>
-          <w:rFonts w:ascii="Consolas" w:eastAsia="Times New Roman" w:hAnsi="Consolas" w:cs="Times New Roman"/>
-          <w:color w:val="6A9955"/>
-          <w:sz w:val="21"/>
-          <w:szCs w:val="21"/>
-          <w:lang w:eastAsia="en-NZ"/>
-        </w:rPr>
-        <w:t>its</w:t>
-      </w:r>
-      <w:proofErr w:type="spellEnd"/>
-      <w:r>
-        <w:rPr>
-          <w:rFonts w:ascii="Consolas" w:eastAsia="Times New Roman" w:hAnsi="Consolas" w:cs="Times New Roman"/>
-          <w:color w:val="6A9955"/>
-          <w:sz w:val="21"/>
-          <w:szCs w:val="21"/>
-          <w:lang w:eastAsia="en-NZ"/>
-        </w:rPr>
-        <w:t xml:space="preserve"> too small do the second one, if </w:t>
-      </w:r>
-      <w:proofErr w:type="spellStart"/>
-      <w:r>
-        <w:rPr>
-          <w:rFonts w:ascii="Consolas" w:eastAsia="Times New Roman" w:hAnsi="Consolas" w:cs="Times New Roman"/>
-          <w:color w:val="6A9955"/>
-          <w:sz w:val="21"/>
-          <w:szCs w:val="21"/>
-          <w:lang w:eastAsia="en-NZ"/>
-        </w:rPr>
-        <w:t>its</w:t>
-      </w:r>
-      <w:proofErr w:type="spellEnd"/>
-      <w:r>
-        <w:rPr>
-          <w:rFonts w:ascii="Consolas" w:eastAsia="Times New Roman" w:hAnsi="Consolas" w:cs="Times New Roman"/>
-          <w:color w:val="6A9955"/>
-          <w:sz w:val="21"/>
-          <w:szCs w:val="21"/>
-          <w:lang w:eastAsia="en-NZ"/>
-        </w:rPr>
-        <w:t xml:space="preserve"> too big do the third one</w:t>
+        <w:t>//Try to do the first one, if its too small do the second one, if its too big do the third one</w:t>
       </w:r>
     </w:p>
     <w:p>
@@ -4665,7 +4542,6 @@
         </w:rPr>
         <w:t xml:space="preserve"> </w:t>
       </w:r>
-      <w:proofErr w:type="gramStart"/>
       <w:r>
         <w:rPr>
           <w:rFonts w:ascii="Consolas" w:eastAsia="Times New Roman" w:hAnsi="Consolas" w:cs="Times New Roman"/>
@@ -4686,7 +4562,6 @@
         </w:rPr>
         <w:t>(</w:t>
       </w:r>
-      <w:proofErr w:type="gramEnd"/>
       <w:r>
         <w:rPr>
           <w:rFonts w:ascii="Consolas" w:eastAsia="Times New Roman" w:hAnsi="Consolas" w:cs="Times New Roman"/>

</xml_diff>

<commit_message>
Splitting Iteration 2 into 2 and 3
</commit_message>
<xml_diff>
--- a/Iteration 2/Iteration Plan 2.docx
+++ b/Iteration 2/Iteration Plan 2.docx
@@ -323,7 +323,7 @@
           <w:rFonts w:ascii="Arial" w:hAnsi="Arial" w:cs="Arial"/>
           <w:sz w:val="24"/>
         </w:rPr>
-        <w:t xml:space="preserve">Uses coloured blocks as images </w:t>
+        <w:t xml:space="preserve">fix the camera jitter bug that was introduced in Iteration 1 </w:t>
       </w:r>
     </w:p>
     <w:p>
@@ -344,7 +344,53 @@
           <w:rFonts w:ascii="Arial" w:hAnsi="Arial" w:cs="Arial"/>
           <w:sz w:val="24"/>
         </w:rPr>
-        <w:t>Plays in less than 180 seconds</w:t>
+        <w:t xml:space="preserve">fix </w:t>
+      </w:r>
+      <w:r>
+        <w:rPr>
+          <w:rFonts w:ascii="Arial" w:hAnsi="Arial" w:cs="Arial"/>
+          <w:sz w:val="24"/>
+        </w:rPr>
+        <w:t>new line splitting problem that was discovered when playing the game with a high zoom setting.</w:t>
+      </w:r>
+    </w:p>
+    <w:p>
+      <w:pPr>
+        <w:pStyle w:val="ListParagraph"/>
+        <w:numPr>
+          <w:ilvl w:val="0"/>
+          <w:numId w:val="4"/>
+        </w:numPr>
+        <w:spacing w:after="0" w:line="240" w:lineRule="auto"/>
+        <w:rPr>
+          <w:rFonts w:ascii="Arial" w:hAnsi="Arial" w:cs="Arial"/>
+          <w:sz w:val="24"/>
+        </w:rPr>
+      </w:pPr>
+      <w:r>
+        <w:rPr>
+          <w:rFonts w:ascii="Arial" w:hAnsi="Arial" w:cs="Arial"/>
+          <w:sz w:val="24"/>
+        </w:rPr>
+        <w:t>The Planned Tasks in Sequence [Planning, Analysis, Design,</w:t>
+      </w:r>
+    </w:p>
+    <w:p>
+      <w:pPr>
+        <w:pStyle w:val="ListParagraph"/>
+        <w:spacing w:after="0" w:line="240" w:lineRule="auto"/>
+        <w:ind w:left="1080"/>
+        <w:rPr>
+          <w:rFonts w:ascii="Arial" w:hAnsi="Arial" w:cs="Arial"/>
+          <w:sz w:val="24"/>
+        </w:rPr>
+      </w:pPr>
+      <w:r>
+        <w:rPr>
+          <w:rFonts w:ascii="Arial" w:hAnsi="Arial" w:cs="Arial"/>
+          <w:sz w:val="24"/>
+        </w:rPr>
+        <w:t>Coding, Testing]</w:t>
       </w:r>
     </w:p>
     <w:p>
@@ -365,7 +411,7 @@
           <w:rFonts w:ascii="Arial" w:hAnsi="Arial" w:cs="Arial"/>
           <w:sz w:val="24"/>
         </w:rPr>
-        <w:t xml:space="preserve">Not be offensive! </w:t>
+        <w:t>Fix Camera Jitter Bug – A</w:t>
       </w:r>
     </w:p>
     <w:p>
@@ -386,31 +432,63 @@
           <w:rFonts w:ascii="Arial" w:hAnsi="Arial" w:cs="Arial"/>
           <w:sz w:val="24"/>
         </w:rPr>
-        <w:t>Sound</w:t>
-      </w:r>
-    </w:p>
-    <w:p>
-      <w:pPr>
-        <w:spacing w:after="0" w:line="240" w:lineRule="auto"/>
-        <w:contextualSpacing/>
-        <w:rPr>
-          <w:rFonts w:ascii="Arial" w:hAnsi="Arial" w:cs="Arial"/>
-          <w:sz w:val="24"/>
-        </w:rPr>
-      </w:pPr>
-      <w:r>
-        <w:rPr>
-          <w:rFonts w:ascii="Arial" w:hAnsi="Arial" w:cs="Arial"/>
-          <w:sz w:val="24"/>
-        </w:rPr>
-        <w:t>Also,</w:t>
-      </w:r>
-      <w:r>
-        <w:rPr>
-          <w:rFonts w:ascii="Arial" w:hAnsi="Arial" w:cs="Arial"/>
-          <w:sz w:val="24"/>
-        </w:rPr>
-        <w:t xml:space="preserve"> I wanted to fix the camera jitter bug that was introduced in Iteration 1 as well as a new line splitting problem that was discovered when playing the game with a high zoom setting.</w:t>
+        <w:t>Fix Line Splitting Bug - B</w:t>
+      </w:r>
+    </w:p>
+    <w:p>
+      <w:pPr>
+        <w:pStyle w:val="ListParagraph"/>
+        <w:numPr>
+          <w:ilvl w:val="1"/>
+          <w:numId w:val="4"/>
+        </w:numPr>
+        <w:spacing w:after="0" w:line="240" w:lineRule="auto"/>
+        <w:rPr>
+          <w:rFonts w:ascii="Arial" w:hAnsi="Arial" w:cs="Arial"/>
+          <w:sz w:val="24"/>
+        </w:rPr>
+      </w:pPr>
+      <w:r>
+        <w:rPr>
+          <w:rFonts w:ascii="Arial" w:hAnsi="Arial" w:cs="Arial"/>
+          <w:sz w:val="24"/>
+        </w:rPr>
+        <w:t xml:space="preserve">4-way movement driven by the arrow keys </w:t>
+      </w:r>
+      <w:r>
+        <w:rPr>
+          <w:rFonts w:ascii="Arial" w:hAnsi="Arial" w:cs="Arial"/>
+          <w:sz w:val="24"/>
+        </w:rPr>
+        <w:t>- C</w:t>
+      </w:r>
+    </w:p>
+    <w:p>
+      <w:pPr>
+        <w:pStyle w:val="ListParagraph"/>
+        <w:numPr>
+          <w:ilvl w:val="1"/>
+          <w:numId w:val="4"/>
+        </w:numPr>
+        <w:spacing w:after="0" w:line="240" w:lineRule="auto"/>
+        <w:rPr>
+          <w:rFonts w:ascii="Arial" w:hAnsi="Arial" w:cs="Arial"/>
+          <w:sz w:val="24"/>
+        </w:rPr>
+      </w:pPr>
+      <w:r>
+        <w:rPr>
+          <w:rFonts w:ascii="Arial" w:hAnsi="Arial" w:cs="Arial"/>
+          <w:sz w:val="24"/>
+        </w:rPr>
+        <w:t xml:space="preserve">Fits on the screen of a standard and common mobile device </w:t>
+      </w:r>
+      <w:r>
+        <w:rPr>
+          <w:rFonts w:ascii="Arial" w:hAnsi="Arial" w:cs="Arial"/>
+          <w:sz w:val="24"/>
+        </w:rPr>
+        <w:t>- D</w:t>
       </w:r>
     </w:p>
     <w:p>
@@ -431,25 +509,7 @@
           <w:rFonts w:ascii="Arial" w:hAnsi="Arial" w:cs="Arial"/>
           <w:sz w:val="24"/>
         </w:rPr>
-        <w:t>The Planned Tasks in Sequence [Planning, Analysis, Design,</w:t>
-      </w:r>
-    </w:p>
-    <w:p>
-      <w:pPr>
-        <w:pStyle w:val="ListParagraph"/>
-        <w:spacing w:after="0" w:line="240" w:lineRule="auto"/>
-        <w:ind w:left="1080"/>
-        <w:rPr>
-          <w:rFonts w:ascii="Arial" w:hAnsi="Arial" w:cs="Arial"/>
-          <w:sz w:val="24"/>
-        </w:rPr>
-      </w:pPr>
-      <w:r>
-        <w:rPr>
-          <w:rFonts w:ascii="Arial" w:hAnsi="Arial" w:cs="Arial"/>
-          <w:sz w:val="24"/>
-        </w:rPr>
-        <w:t>Coding, Testing]</w:t>
+        <w:t>A Time Estimate for Each Task [30 Minute Blocks]</w:t>
       </w:r>
     </w:p>
     <w:p>
@@ -470,7 +530,7 @@
           <w:rFonts w:ascii="Arial" w:hAnsi="Arial" w:cs="Arial"/>
           <w:sz w:val="24"/>
         </w:rPr>
-        <w:t>Fix Camera Jitter Bug – A</w:t>
+        <w:t>A – 60 Minutes</w:t>
       </w:r>
     </w:p>
     <w:p>
@@ -491,7 +551,7 @@
           <w:rFonts w:ascii="Arial" w:hAnsi="Arial" w:cs="Arial"/>
           <w:sz w:val="24"/>
         </w:rPr>
-        <w:t>Fix Line Splitting Bug - B</w:t>
+        <w:t>B – 60 Minutes</w:t>
       </w:r>
     </w:p>
     <w:p>
@@ -512,14 +572,7 @@
           <w:rFonts w:ascii="Arial" w:hAnsi="Arial" w:cs="Arial"/>
           <w:sz w:val="24"/>
         </w:rPr>
-        <w:t xml:space="preserve">4-way movement driven by the arrow keys </w:t>
-      </w:r>
-      <w:r>
-        <w:rPr>
-          <w:rFonts w:ascii="Arial" w:hAnsi="Arial" w:cs="Arial"/>
-          <w:sz w:val="24"/>
-        </w:rPr>
-        <w:t>- C</w:t>
+        <w:t>C – 30 Minutes</w:t>
       </w:r>
     </w:p>
     <w:p>
@@ -540,14 +593,35 @@
           <w:rFonts w:ascii="Arial" w:hAnsi="Arial" w:cs="Arial"/>
           <w:sz w:val="24"/>
         </w:rPr>
-        <w:t xml:space="preserve">Fits on the screen of a standard and common mobile device </w:t>
-      </w:r>
-      <w:r>
-        <w:rPr>
-          <w:rFonts w:ascii="Arial" w:hAnsi="Arial" w:cs="Arial"/>
-          <w:sz w:val="24"/>
-        </w:rPr>
-        <w:t>- D</w:t>
+        <w:t>D – 6</w:t>
+      </w:r>
+      <w:r>
+        <w:rPr>
+          <w:rFonts w:ascii="Arial" w:hAnsi="Arial" w:cs="Arial"/>
+          <w:sz w:val="24"/>
+        </w:rPr>
+        <w:t>0 Minutes</w:t>
+      </w:r>
+    </w:p>
+    <w:p>
+      <w:pPr>
+        <w:pStyle w:val="ListParagraph"/>
+        <w:numPr>
+          <w:ilvl w:val="0"/>
+          <w:numId w:val="4"/>
+        </w:numPr>
+        <w:spacing w:after="0" w:line="240" w:lineRule="auto"/>
+        <w:rPr>
+          <w:rFonts w:ascii="Arial" w:hAnsi="Arial" w:cs="Arial"/>
+          <w:sz w:val="24"/>
+        </w:rPr>
+      </w:pPr>
+      <w:r>
+        <w:rPr>
+          <w:rFonts w:ascii="Arial" w:hAnsi="Arial" w:cs="Arial"/>
+          <w:sz w:val="24"/>
+        </w:rPr>
+        <w:t>The Planned ‘Product’ Of Each Task</w:t>
       </w:r>
     </w:p>
     <w:p>
@@ -568,14 +642,7 @@
           <w:rFonts w:ascii="Arial" w:hAnsi="Arial" w:cs="Arial"/>
           <w:sz w:val="24"/>
         </w:rPr>
-        <w:t xml:space="preserve">Uses coloured blocks as images </w:t>
-      </w:r>
-      <w:r>
-        <w:rPr>
-          <w:rFonts w:ascii="Arial" w:hAnsi="Arial" w:cs="Arial"/>
-          <w:sz w:val="24"/>
-        </w:rPr>
-        <w:t>- E</w:t>
+        <w:t>A – Screen doesn’t snap</w:t>
       </w:r>
     </w:p>
     <w:p>
@@ -596,14 +663,7 @@
           <w:rFonts w:ascii="Arial" w:hAnsi="Arial" w:cs="Arial"/>
           <w:sz w:val="24"/>
         </w:rPr>
-        <w:t>Plays in less than 180 seconds</w:t>
-      </w:r>
-      <w:r>
-        <w:rPr>
-          <w:rFonts w:ascii="Arial" w:hAnsi="Arial" w:cs="Arial"/>
-          <w:sz w:val="24"/>
-        </w:rPr>
-        <w:t xml:space="preserve"> - F</w:t>
+        <w:t xml:space="preserve">B – Lines aren’t Split </w:t>
       </w:r>
     </w:p>
     <w:p>
@@ -624,14 +684,7 @@
           <w:rFonts w:ascii="Arial" w:hAnsi="Arial" w:cs="Arial"/>
           <w:sz w:val="24"/>
         </w:rPr>
-        <w:t xml:space="preserve">Not be offensive! </w:t>
-      </w:r>
-      <w:r>
-        <w:rPr>
-          <w:rFonts w:ascii="Arial" w:hAnsi="Arial" w:cs="Arial"/>
-          <w:sz w:val="24"/>
-        </w:rPr>
-        <w:t>- G</w:t>
+        <w:t xml:space="preserve">C – Player Can Move </w:t>
       </w:r>
     </w:p>
     <w:p>
@@ -652,14 +705,14 @@
           <w:rFonts w:ascii="Arial" w:hAnsi="Arial" w:cs="Arial"/>
           <w:sz w:val="24"/>
         </w:rPr>
-        <w:t>Sound</w:t>
-      </w:r>
-      <w:r>
-        <w:rPr>
-          <w:rFonts w:ascii="Arial" w:hAnsi="Arial" w:cs="Arial"/>
-          <w:sz w:val="24"/>
-        </w:rPr>
-        <w:t xml:space="preserve"> - H</w:t>
+        <w:t>D – Works on Mobile</w:t>
+      </w:r>
+      <w:r>
+        <w:rPr>
+          <w:rFonts w:ascii="Arial" w:hAnsi="Arial" w:cs="Arial"/>
+          <w:sz w:val="24"/>
+        </w:rPr>
+        <w:t xml:space="preserve"> Screen</w:t>
       </w:r>
     </w:p>
     <w:p>
@@ -680,7 +733,7 @@
           <w:rFonts w:ascii="Arial" w:hAnsi="Arial" w:cs="Arial"/>
           <w:sz w:val="24"/>
         </w:rPr>
-        <w:t>A Time Estimate for Each Task [30 Minute Blocks]</w:t>
+        <w:t>A Record of The Actual Time Each Task Took</w:t>
       </w:r>
     </w:p>
     <w:p>
@@ -701,7 +754,7 @@
           <w:rFonts w:ascii="Arial" w:hAnsi="Arial" w:cs="Arial"/>
           <w:sz w:val="24"/>
         </w:rPr>
-        <w:t>A – 60 Minutes</w:t>
+        <w:t>A = 1:33:00</w:t>
       </w:r>
     </w:p>
     <w:p>
@@ -722,7 +775,7 @@
           <w:rFonts w:ascii="Arial" w:hAnsi="Arial" w:cs="Arial"/>
           <w:sz w:val="24"/>
         </w:rPr>
-        <w:t>B – 60 Minutes</w:t>
+        <w:t>B = 1:30:00</w:t>
       </w:r>
     </w:p>
     <w:p>
@@ -743,7 +796,7 @@
           <w:rFonts w:ascii="Arial" w:hAnsi="Arial" w:cs="Arial"/>
           <w:sz w:val="24"/>
         </w:rPr>
-        <w:t>C – 30 Minutes</w:t>
+        <w:t>C = 0:10:00</w:t>
       </w:r>
     </w:p>
     <w:p>
@@ -764,384 +817,6 @@
           <w:rFonts w:ascii="Arial" w:hAnsi="Arial" w:cs="Arial"/>
           <w:sz w:val="24"/>
         </w:rPr>
-        <w:t>D – 30 Minutes</w:t>
-      </w:r>
-    </w:p>
-    <w:p>
-      <w:pPr>
-        <w:pStyle w:val="ListParagraph"/>
-        <w:numPr>
-          <w:ilvl w:val="1"/>
-          <w:numId w:val="4"/>
-        </w:numPr>
-        <w:spacing w:after="0" w:line="240" w:lineRule="auto"/>
-        <w:rPr>
-          <w:rFonts w:ascii="Arial" w:hAnsi="Arial" w:cs="Arial"/>
-          <w:sz w:val="24"/>
-        </w:rPr>
-      </w:pPr>
-      <w:r>
-        <w:rPr>
-          <w:rFonts w:ascii="Arial" w:hAnsi="Arial" w:cs="Arial"/>
-          <w:sz w:val="24"/>
-        </w:rPr>
-        <w:t>E – 30 Minutes</w:t>
-      </w:r>
-    </w:p>
-    <w:p>
-      <w:pPr>
-        <w:pStyle w:val="ListParagraph"/>
-        <w:numPr>
-          <w:ilvl w:val="1"/>
-          <w:numId w:val="4"/>
-        </w:numPr>
-        <w:spacing w:after="0" w:line="240" w:lineRule="auto"/>
-        <w:rPr>
-          <w:rFonts w:ascii="Arial" w:hAnsi="Arial" w:cs="Arial"/>
-          <w:sz w:val="24"/>
-        </w:rPr>
-      </w:pPr>
-      <w:r>
-        <w:rPr>
-          <w:rFonts w:ascii="Arial" w:hAnsi="Arial" w:cs="Arial"/>
-          <w:sz w:val="24"/>
-        </w:rPr>
-        <w:t>F – 30 Minutes</w:t>
-      </w:r>
-    </w:p>
-    <w:p>
-      <w:pPr>
-        <w:pStyle w:val="ListParagraph"/>
-        <w:numPr>
-          <w:ilvl w:val="1"/>
-          <w:numId w:val="4"/>
-        </w:numPr>
-        <w:spacing w:after="0" w:line="240" w:lineRule="auto"/>
-        <w:rPr>
-          <w:rFonts w:ascii="Arial" w:hAnsi="Arial" w:cs="Arial"/>
-          <w:sz w:val="24"/>
-        </w:rPr>
-      </w:pPr>
-      <w:r>
-        <w:rPr>
-          <w:rFonts w:ascii="Arial" w:hAnsi="Arial" w:cs="Arial"/>
-          <w:sz w:val="24"/>
-        </w:rPr>
-        <w:t>G – 30 Minutes</w:t>
-      </w:r>
-    </w:p>
-    <w:p>
-      <w:pPr>
-        <w:pStyle w:val="ListParagraph"/>
-        <w:numPr>
-          <w:ilvl w:val="1"/>
-          <w:numId w:val="4"/>
-        </w:numPr>
-        <w:spacing w:after="0" w:line="240" w:lineRule="auto"/>
-        <w:rPr>
-          <w:rFonts w:ascii="Arial" w:hAnsi="Arial" w:cs="Arial"/>
-          <w:sz w:val="24"/>
-        </w:rPr>
-      </w:pPr>
-      <w:r>
-        <w:rPr>
-          <w:rFonts w:ascii="Arial" w:hAnsi="Arial" w:cs="Arial"/>
-          <w:sz w:val="24"/>
-        </w:rPr>
-        <w:t>H – 30 Minutes TOTAL = 5 HOURS</w:t>
-      </w:r>
-    </w:p>
-    <w:p>
-      <w:pPr>
-        <w:pStyle w:val="ListParagraph"/>
-        <w:numPr>
-          <w:ilvl w:val="0"/>
-          <w:numId w:val="4"/>
-        </w:numPr>
-        <w:spacing w:after="0" w:line="240" w:lineRule="auto"/>
-        <w:rPr>
-          <w:rFonts w:ascii="Arial" w:hAnsi="Arial" w:cs="Arial"/>
-          <w:sz w:val="24"/>
-        </w:rPr>
-      </w:pPr>
-      <w:r>
-        <w:rPr>
-          <w:rFonts w:ascii="Arial" w:hAnsi="Arial" w:cs="Arial"/>
-          <w:sz w:val="24"/>
-        </w:rPr>
-        <w:t>The Planned ‘Product’ Of Each Task</w:t>
-      </w:r>
-    </w:p>
-    <w:p>
-      <w:pPr>
-        <w:pStyle w:val="ListParagraph"/>
-        <w:numPr>
-          <w:ilvl w:val="1"/>
-          <w:numId w:val="4"/>
-        </w:numPr>
-        <w:spacing w:after="0" w:line="240" w:lineRule="auto"/>
-        <w:rPr>
-          <w:rFonts w:ascii="Arial" w:hAnsi="Arial" w:cs="Arial"/>
-          <w:sz w:val="24"/>
-        </w:rPr>
-      </w:pPr>
-      <w:r>
-        <w:rPr>
-          <w:rFonts w:ascii="Arial" w:hAnsi="Arial" w:cs="Arial"/>
-          <w:sz w:val="24"/>
-        </w:rPr>
-        <w:t>A – Screen doesn’t snap</w:t>
-      </w:r>
-    </w:p>
-    <w:p>
-      <w:pPr>
-        <w:pStyle w:val="ListParagraph"/>
-        <w:numPr>
-          <w:ilvl w:val="1"/>
-          <w:numId w:val="4"/>
-        </w:numPr>
-        <w:spacing w:after="0" w:line="240" w:lineRule="auto"/>
-        <w:rPr>
-          <w:rFonts w:ascii="Arial" w:hAnsi="Arial" w:cs="Arial"/>
-          <w:sz w:val="24"/>
-        </w:rPr>
-      </w:pPr>
-      <w:r>
-        <w:rPr>
-          <w:rFonts w:ascii="Arial" w:hAnsi="Arial" w:cs="Arial"/>
-          <w:sz w:val="24"/>
-        </w:rPr>
-        <w:t xml:space="preserve">B – Lines aren’t Split </w:t>
-      </w:r>
-    </w:p>
-    <w:p>
-      <w:pPr>
-        <w:pStyle w:val="ListParagraph"/>
-        <w:numPr>
-          <w:ilvl w:val="1"/>
-          <w:numId w:val="4"/>
-        </w:numPr>
-        <w:spacing w:after="0" w:line="240" w:lineRule="auto"/>
-        <w:rPr>
-          <w:rFonts w:ascii="Arial" w:hAnsi="Arial" w:cs="Arial"/>
-          <w:sz w:val="24"/>
-        </w:rPr>
-      </w:pPr>
-      <w:r>
-        <w:rPr>
-          <w:rFonts w:ascii="Arial" w:hAnsi="Arial" w:cs="Arial"/>
-          <w:sz w:val="24"/>
-        </w:rPr>
-        <w:t xml:space="preserve">C – Player Can Move </w:t>
-      </w:r>
-    </w:p>
-    <w:p>
-      <w:pPr>
-        <w:pStyle w:val="ListParagraph"/>
-        <w:numPr>
-          <w:ilvl w:val="1"/>
-          <w:numId w:val="4"/>
-        </w:numPr>
-        <w:spacing w:after="0" w:line="240" w:lineRule="auto"/>
-        <w:rPr>
-          <w:rFonts w:ascii="Arial" w:hAnsi="Arial" w:cs="Arial"/>
-          <w:sz w:val="24"/>
-        </w:rPr>
-      </w:pPr>
-      <w:r>
-        <w:rPr>
-          <w:rFonts w:ascii="Arial" w:hAnsi="Arial" w:cs="Arial"/>
-          <w:sz w:val="24"/>
-        </w:rPr>
-        <w:t>D – Works on Mobile</w:t>
-      </w:r>
-    </w:p>
-    <w:p>
-      <w:pPr>
-        <w:pStyle w:val="ListParagraph"/>
-        <w:numPr>
-          <w:ilvl w:val="1"/>
-          <w:numId w:val="4"/>
-        </w:numPr>
-        <w:spacing w:after="0" w:line="240" w:lineRule="auto"/>
-        <w:rPr>
-          <w:rFonts w:ascii="Arial" w:hAnsi="Arial" w:cs="Arial"/>
-          <w:sz w:val="24"/>
-        </w:rPr>
-      </w:pPr>
-      <w:r>
-        <w:rPr>
-          <w:rFonts w:ascii="Arial" w:hAnsi="Arial" w:cs="Arial"/>
-          <w:sz w:val="24"/>
-        </w:rPr>
-        <w:t>E – Uses Coloured Images as Blocks</w:t>
-      </w:r>
-    </w:p>
-    <w:p>
-      <w:pPr>
-        <w:pStyle w:val="ListParagraph"/>
-        <w:numPr>
-          <w:ilvl w:val="1"/>
-          <w:numId w:val="4"/>
-        </w:numPr>
-        <w:spacing w:after="0" w:line="240" w:lineRule="auto"/>
-        <w:rPr>
-          <w:rFonts w:ascii="Arial" w:hAnsi="Arial" w:cs="Arial"/>
-          <w:sz w:val="24"/>
-        </w:rPr>
-      </w:pPr>
-      <w:r>
-        <w:rPr>
-          <w:rFonts w:ascii="Arial" w:hAnsi="Arial" w:cs="Arial"/>
-          <w:sz w:val="24"/>
-        </w:rPr>
-        <w:t>F – Plays in less than 180 Seconds</w:t>
-      </w:r>
-    </w:p>
-    <w:p>
-      <w:pPr>
-        <w:pStyle w:val="ListParagraph"/>
-        <w:numPr>
-          <w:ilvl w:val="1"/>
-          <w:numId w:val="4"/>
-        </w:numPr>
-        <w:spacing w:after="0" w:line="240" w:lineRule="auto"/>
-        <w:rPr>
-          <w:rFonts w:ascii="Arial" w:hAnsi="Arial" w:cs="Arial"/>
-          <w:sz w:val="24"/>
-        </w:rPr>
-      </w:pPr>
-      <w:r>
-        <w:rPr>
-          <w:rFonts w:ascii="Arial" w:hAnsi="Arial" w:cs="Arial"/>
-          <w:sz w:val="24"/>
-        </w:rPr>
-        <w:t>G – It’s not Offensive</w:t>
-      </w:r>
-    </w:p>
-    <w:p>
-      <w:pPr>
-        <w:pStyle w:val="ListParagraph"/>
-        <w:numPr>
-          <w:ilvl w:val="1"/>
-          <w:numId w:val="4"/>
-        </w:numPr>
-        <w:spacing w:after="0" w:line="240" w:lineRule="auto"/>
-        <w:rPr>
-          <w:rFonts w:ascii="Arial" w:hAnsi="Arial" w:cs="Arial"/>
-          <w:sz w:val="24"/>
-        </w:rPr>
-      </w:pPr>
-      <w:r>
-        <w:rPr>
-          <w:rFonts w:ascii="Arial" w:hAnsi="Arial" w:cs="Arial"/>
-          <w:sz w:val="24"/>
-        </w:rPr>
-        <w:t>H – Sound Working</w:t>
-      </w:r>
-    </w:p>
-    <w:p>
-      <w:pPr>
-        <w:pStyle w:val="ListParagraph"/>
-        <w:numPr>
-          <w:ilvl w:val="0"/>
-          <w:numId w:val="4"/>
-        </w:numPr>
-        <w:spacing w:after="0" w:line="240" w:lineRule="auto"/>
-        <w:rPr>
-          <w:rFonts w:ascii="Arial" w:hAnsi="Arial" w:cs="Arial"/>
-          <w:sz w:val="24"/>
-        </w:rPr>
-      </w:pPr>
-      <w:r>
-        <w:rPr>
-          <w:rFonts w:ascii="Arial" w:hAnsi="Arial" w:cs="Arial"/>
-          <w:sz w:val="24"/>
-        </w:rPr>
-        <w:t>A Record of The Actual Time Each Task Took</w:t>
-      </w:r>
-    </w:p>
-    <w:p>
-      <w:pPr>
-        <w:pStyle w:val="ListParagraph"/>
-        <w:numPr>
-          <w:ilvl w:val="1"/>
-          <w:numId w:val="4"/>
-        </w:numPr>
-        <w:spacing w:after="0" w:line="240" w:lineRule="auto"/>
-        <w:rPr>
-          <w:rFonts w:ascii="Arial" w:hAnsi="Arial" w:cs="Arial"/>
-          <w:sz w:val="24"/>
-        </w:rPr>
-      </w:pPr>
-      <w:r>
-        <w:rPr>
-          <w:rFonts w:ascii="Arial" w:hAnsi="Arial" w:cs="Arial"/>
-          <w:sz w:val="24"/>
-        </w:rPr>
-        <w:t>A = 1:33:00</w:t>
-      </w:r>
-    </w:p>
-    <w:p>
-      <w:pPr>
-        <w:pStyle w:val="ListParagraph"/>
-        <w:numPr>
-          <w:ilvl w:val="1"/>
-          <w:numId w:val="4"/>
-        </w:numPr>
-        <w:spacing w:after="0" w:line="240" w:lineRule="auto"/>
-        <w:rPr>
-          <w:rFonts w:ascii="Arial" w:hAnsi="Arial" w:cs="Arial"/>
-          <w:sz w:val="24"/>
-        </w:rPr>
-      </w:pPr>
-      <w:r>
-        <w:rPr>
-          <w:rFonts w:ascii="Arial" w:hAnsi="Arial" w:cs="Arial"/>
-          <w:sz w:val="24"/>
-        </w:rPr>
-        <w:t>B = 1:30:00</w:t>
-      </w:r>
-    </w:p>
-    <w:p>
-      <w:pPr>
-        <w:pStyle w:val="ListParagraph"/>
-        <w:numPr>
-          <w:ilvl w:val="1"/>
-          <w:numId w:val="4"/>
-        </w:numPr>
-        <w:spacing w:after="0" w:line="240" w:lineRule="auto"/>
-        <w:rPr>
-          <w:rFonts w:ascii="Arial" w:hAnsi="Arial" w:cs="Arial"/>
-          <w:sz w:val="24"/>
-        </w:rPr>
-      </w:pPr>
-      <w:r>
-        <w:rPr>
-          <w:rFonts w:ascii="Arial" w:hAnsi="Arial" w:cs="Arial"/>
-          <w:sz w:val="24"/>
-        </w:rPr>
-        <w:t>C = 0:10:00</w:t>
-      </w:r>
-    </w:p>
-    <w:p>
-      <w:pPr>
-        <w:pStyle w:val="ListParagraph"/>
-        <w:numPr>
-          <w:ilvl w:val="1"/>
-          <w:numId w:val="4"/>
-        </w:numPr>
-        <w:spacing w:after="0" w:line="240" w:lineRule="auto"/>
-        <w:rPr>
-          <w:rFonts w:ascii="Arial" w:hAnsi="Arial" w:cs="Arial"/>
-          <w:sz w:val="24"/>
-        </w:rPr>
-      </w:pPr>
-      <w:r>
-        <w:rPr>
-          <w:rFonts w:ascii="Arial" w:hAnsi="Arial" w:cs="Arial"/>
-          <w:sz w:val="24"/>
-        </w:rPr>
         <w:t xml:space="preserve">D = </w:t>
       </w:r>
       <w:r>
@@ -1151,113 +826,6 @@
         </w:rPr>
         <w:t>1:10:00</w:t>
       </w:r>
-    </w:p>
-    <w:p>
-      <w:pPr>
-        <w:pStyle w:val="ListParagraph"/>
-        <w:numPr>
-          <w:ilvl w:val="1"/>
-          <w:numId w:val="4"/>
-        </w:numPr>
-        <w:spacing w:after="0" w:line="240" w:lineRule="auto"/>
-        <w:rPr>
-          <w:rFonts w:ascii="Arial" w:hAnsi="Arial" w:cs="Arial"/>
-          <w:sz w:val="24"/>
-        </w:rPr>
-      </w:pPr>
-      <w:r>
-        <w:rPr>
-          <w:rFonts w:ascii="Arial" w:hAnsi="Arial" w:cs="Arial"/>
-          <w:sz w:val="24"/>
-        </w:rPr>
-        <w:t>E = 0:05:00</w:t>
-      </w:r>
-    </w:p>
-    <w:p>
-      <w:pPr>
-        <w:pStyle w:val="ListParagraph"/>
-        <w:numPr>
-          <w:ilvl w:val="1"/>
-          <w:numId w:val="4"/>
-        </w:numPr>
-        <w:spacing w:after="0" w:line="240" w:lineRule="auto"/>
-        <w:rPr>
-          <w:rFonts w:ascii="Arial" w:hAnsi="Arial" w:cs="Arial"/>
-          <w:sz w:val="24"/>
-        </w:rPr>
-      </w:pPr>
-      <w:r>
-        <w:rPr>
-          <w:rFonts w:ascii="Arial" w:hAnsi="Arial" w:cs="Arial"/>
-          <w:sz w:val="24"/>
-        </w:rPr>
-        <w:t xml:space="preserve">F = </w:t>
-      </w:r>
-      <w:r>
-        <w:rPr>
-          <w:rFonts w:ascii="Arial" w:hAnsi="Arial" w:cs="Arial"/>
-          <w:sz w:val="24"/>
-        </w:rPr>
-        <w:t>3:19:00</w:t>
-      </w:r>
-    </w:p>
-    <w:p>
-      <w:pPr>
-        <w:pStyle w:val="ListParagraph"/>
-        <w:numPr>
-          <w:ilvl w:val="1"/>
-          <w:numId w:val="4"/>
-        </w:numPr>
-        <w:spacing w:after="0" w:line="240" w:lineRule="auto"/>
-        <w:rPr>
-          <w:rFonts w:ascii="Arial" w:hAnsi="Arial" w:cs="Arial"/>
-          <w:sz w:val="24"/>
-        </w:rPr>
-      </w:pPr>
-      <w:r>
-        <w:rPr>
-          <w:rFonts w:ascii="Arial" w:hAnsi="Arial" w:cs="Arial"/>
-          <w:sz w:val="24"/>
-        </w:rPr>
-        <w:t>G =</w:t>
-      </w:r>
-      <w:r>
-        <w:rPr>
-          <w:rFonts w:ascii="Arial" w:hAnsi="Arial" w:cs="Arial"/>
-          <w:sz w:val="24"/>
-        </w:rPr>
-        <w:t xml:space="preserve"> 0:01:00</w:t>
-      </w:r>
-    </w:p>
-    <w:p>
-      <w:pPr>
-        <w:pStyle w:val="ListParagraph"/>
-        <w:numPr>
-          <w:ilvl w:val="1"/>
-          <w:numId w:val="4"/>
-        </w:numPr>
-        <w:spacing w:after="0" w:line="240" w:lineRule="auto"/>
-        <w:rPr>
-          <w:rFonts w:ascii="Arial" w:hAnsi="Arial" w:cs="Arial"/>
-          <w:sz w:val="24"/>
-        </w:rPr>
-      </w:pPr>
-      <w:r>
-        <w:rPr>
-          <w:rFonts w:ascii="Arial" w:hAnsi="Arial" w:cs="Arial"/>
-          <w:sz w:val="24"/>
-        </w:rPr>
-        <w:t>H =</w:t>
-      </w:r>
-      <w:r>
-        <w:rPr>
-          <w:rFonts w:ascii="Arial" w:hAnsi="Arial" w:cs="Arial"/>
-          <w:sz w:val="24"/>
-        </w:rPr>
-        <w:t xml:space="preserve"> 2:50:00</w:t>
-      </w:r>
-      <w:bookmarkStart w:id="0" w:name="_GoBack"/>
-      <w:bookmarkEnd w:id="0"/>
     </w:p>
     <w:p>
       <w:pPr>
@@ -1403,7 +971,29 @@
           <w:szCs w:val="24"/>
           <w:lang w:eastAsia="zh-CN"/>
         </w:rPr>
-        <w:t>Screen is jittery, need to re-write “updateViewport” code</w:t>
+        <w:t>Screen is jittery, need to re-write “</w:t>
+      </w:r>
+      <w:proofErr w:type="spellStart"/>
+      <w:r>
+        <w:rPr>
+          <w:rFonts w:ascii="Times New Roman" w:eastAsia="SimSun" w:hAnsi="Times New Roman" w:cs="Times New Roman"/>
+          <w:i/>
+          <w:sz w:val="24"/>
+          <w:szCs w:val="24"/>
+          <w:lang w:eastAsia="zh-CN"/>
+        </w:rPr>
+        <w:t>updateViewport</w:t>
+      </w:r>
+      <w:proofErr w:type="spellEnd"/>
+      <w:r>
+        <w:rPr>
+          <w:rFonts w:ascii="Times New Roman" w:eastAsia="SimSun" w:hAnsi="Times New Roman" w:cs="Times New Roman"/>
+          <w:i/>
+          <w:sz w:val="24"/>
+          <w:szCs w:val="24"/>
+          <w:lang w:eastAsia="zh-CN"/>
+        </w:rPr>
+        <w:t>” code</w:t>
       </w:r>
     </w:p>
     <w:p>
@@ -1657,7 +1247,27 @@
           <w:szCs w:val="24"/>
           <w:lang w:eastAsia="zh-CN"/>
         </w:rPr>
-        <w:t>Screen centers on player, or on whole level, or as far as it can reach</w:t>
+        <w:t xml:space="preserve">Screen </w:t>
+      </w:r>
+      <w:proofErr w:type="spellStart"/>
+      <w:r>
+        <w:rPr>
+          <w:rFonts w:ascii="Times New Roman" w:eastAsia="SimSun" w:hAnsi="Times New Roman" w:cs="Times New Roman"/>
+          <w:sz w:val="24"/>
+          <w:szCs w:val="24"/>
+          <w:lang w:eastAsia="zh-CN"/>
+        </w:rPr>
+        <w:t>centers</w:t>
+      </w:r>
+      <w:proofErr w:type="spellEnd"/>
+      <w:r>
+        <w:rPr>
+          <w:rFonts w:ascii="Times New Roman" w:eastAsia="SimSun" w:hAnsi="Times New Roman" w:cs="Times New Roman"/>
+          <w:sz w:val="24"/>
+          <w:szCs w:val="24"/>
+          <w:lang w:eastAsia="zh-CN"/>
+        </w:rPr>
+        <w:t xml:space="preserve"> on player, or on whole level, or as far as it can reach</w:t>
       </w:r>
     </w:p>
     <w:p>
@@ -1696,6 +1306,7 @@
           <w:lang w:eastAsia="zh-CN"/>
         </w:rPr>
       </w:pPr>
+      <w:proofErr w:type="spellStart"/>
       <w:r>
         <w:rPr>
           <w:rFonts w:ascii="Times New Roman" w:eastAsia="SimSun" w:hAnsi="Times New Roman" w:cs="Times New Roman"/>
@@ -1706,6 +1317,7 @@
         </w:rPr>
         <w:t>UpdateViewport</w:t>
       </w:r>
+      <w:proofErr w:type="spellEnd"/>
     </w:p>
     <w:p>
       <w:pPr>
@@ -2051,7 +1663,27 @@
           <w:szCs w:val="24"/>
           <w:lang w:eastAsia="zh-CN"/>
         </w:rPr>
-        <w:t>Otherwise the camera should follow the player’s center, the camera should be zoomable.</w:t>
+        <w:t xml:space="preserve">Otherwise the camera should follow the player’s </w:t>
+      </w:r>
+      <w:proofErr w:type="spellStart"/>
+      <w:r>
+        <w:rPr>
+          <w:rFonts w:ascii="Times New Roman" w:eastAsia="SimSun" w:hAnsi="Times New Roman" w:cs="Times New Roman"/>
+          <w:sz w:val="24"/>
+          <w:szCs w:val="24"/>
+          <w:lang w:eastAsia="zh-CN"/>
+        </w:rPr>
+        <w:t>center</w:t>
+      </w:r>
+      <w:proofErr w:type="spellEnd"/>
+      <w:r>
+        <w:rPr>
+          <w:rFonts w:ascii="Times New Roman" w:eastAsia="SimSun" w:hAnsi="Times New Roman" w:cs="Times New Roman"/>
+          <w:sz w:val="24"/>
+          <w:szCs w:val="24"/>
+          <w:lang w:eastAsia="zh-CN"/>
+        </w:rPr>
+        <w:t>, the camera should be zoomable.</w:t>
       </w:r>
     </w:p>
     <w:p>
@@ -2116,6 +1748,8 @@
           <w:lang w:eastAsia="en-NZ"/>
         </w:rPr>
       </w:pPr>
+      <w:proofErr w:type="spellStart"/>
+      <w:proofErr w:type="gramStart"/>
       <w:r>
         <w:rPr>
           <w:rFonts w:ascii="Consolas" w:eastAsia="Times New Roman" w:hAnsi="Consolas" w:cs="Times New Roman"/>
@@ -2166,6 +1800,8 @@
         </w:rPr>
         <w:t>updateViewport</w:t>
       </w:r>
+      <w:proofErr w:type="spellEnd"/>
+      <w:proofErr w:type="gramEnd"/>
       <w:r>
         <w:rPr>
           <w:rFonts w:ascii="Consolas" w:eastAsia="Times New Roman" w:hAnsi="Consolas" w:cs="Times New Roman"/>
@@ -2284,6 +1920,8 @@
         </w:rPr>
         <w:t xml:space="preserve"> = </w:t>
       </w:r>
+      <w:proofErr w:type="spellStart"/>
+      <w:proofErr w:type="gramStart"/>
       <w:r>
         <w:rPr>
           <w:rFonts w:ascii="Consolas" w:eastAsia="Times New Roman" w:hAnsi="Consolas" w:cs="Times New Roman"/>
@@ -2314,6 +1952,8 @@
         </w:rPr>
         <w:t>viewport</w:t>
       </w:r>
+      <w:proofErr w:type="spellEnd"/>
+      <w:proofErr w:type="gramEnd"/>
     </w:p>
     <w:p>
       <w:pPr>
@@ -2382,6 +2022,8 @@
         </w:rPr>
         <w:t xml:space="preserve"> = </w:t>
       </w:r>
+      <w:proofErr w:type="spellStart"/>
+      <w:proofErr w:type="gramStart"/>
       <w:r>
         <w:rPr>
           <w:rFonts w:ascii="Consolas" w:eastAsia="Times New Roman" w:hAnsi="Consolas" w:cs="Times New Roman"/>
@@ -2412,6 +2054,8 @@
         </w:rPr>
         <w:t>player</w:t>
       </w:r>
+      <w:proofErr w:type="spellEnd"/>
+      <w:proofErr w:type="gramEnd"/>
       <w:r>
         <w:rPr>
           <w:rFonts w:ascii="Consolas" w:eastAsia="Times New Roman" w:hAnsi="Consolas" w:cs="Times New Roman"/>
@@ -2470,6 +2114,7 @@
         </w:rPr>
         <w:t xml:space="preserve"> </w:t>
       </w:r>
+      <w:proofErr w:type="spellStart"/>
       <w:r>
         <w:rPr>
           <w:rFonts w:ascii="Consolas" w:eastAsia="Times New Roman" w:hAnsi="Consolas" w:cs="Times New Roman"/>
@@ -2480,6 +2125,7 @@
         </w:rPr>
         <w:t>center</w:t>
       </w:r>
+      <w:proofErr w:type="spellEnd"/>
       <w:r>
         <w:rPr>
           <w:rFonts w:ascii="Consolas" w:eastAsia="Times New Roman" w:hAnsi="Consolas" w:cs="Times New Roman"/>
@@ -2490,6 +2136,8 @@
         </w:rPr>
         <w:t xml:space="preserve"> = </w:t>
       </w:r>
+      <w:proofErr w:type="spellStart"/>
+      <w:proofErr w:type="gramStart"/>
       <w:r>
         <w:rPr>
           <w:rFonts w:ascii="Consolas" w:eastAsia="Times New Roman" w:hAnsi="Consolas" w:cs="Times New Roman"/>
@@ -2540,6 +2188,8 @@
         </w:rPr>
         <w:t>plus</w:t>
       </w:r>
+      <w:proofErr w:type="spellEnd"/>
+      <w:proofErr w:type="gramEnd"/>
       <w:r>
         <w:rPr>
           <w:rFonts w:ascii="Consolas" w:eastAsia="Times New Roman" w:hAnsi="Consolas" w:cs="Times New Roman"/>
@@ -2550,6 +2200,7 @@
         </w:rPr>
         <w:t>(</w:t>
       </w:r>
+      <w:proofErr w:type="spellStart"/>
       <w:r>
         <w:rPr>
           <w:rFonts w:ascii="Consolas" w:eastAsia="Times New Roman" w:hAnsi="Consolas" w:cs="Times New Roman"/>
@@ -2600,6 +2251,7 @@
         </w:rPr>
         <w:t>times</w:t>
       </w:r>
+      <w:proofErr w:type="spellEnd"/>
       <w:r>
         <w:rPr>
           <w:rFonts w:ascii="Consolas" w:eastAsia="Times New Roman" w:hAnsi="Consolas" w:cs="Times New Roman"/>
@@ -2678,6 +2330,7 @@
         </w:rPr>
         <w:t xml:space="preserve"> </w:t>
       </w:r>
+      <w:proofErr w:type="spellStart"/>
       <w:r>
         <w:rPr>
           <w:rFonts w:ascii="Consolas" w:eastAsia="Times New Roman" w:hAnsi="Consolas" w:cs="Times New Roman"/>
@@ -2688,6 +2341,7 @@
         </w:rPr>
         <w:t>scaledDownCanvasWidth</w:t>
       </w:r>
+      <w:proofErr w:type="spellEnd"/>
       <w:r>
         <w:rPr>
           <w:rFonts w:ascii="Consolas" w:eastAsia="Times New Roman" w:hAnsi="Consolas" w:cs="Times New Roman"/>
@@ -2698,6 +2352,8 @@
         </w:rPr>
         <w:t xml:space="preserve"> = </w:t>
       </w:r>
+      <w:proofErr w:type="spellStart"/>
+      <w:proofErr w:type="gramStart"/>
       <w:r>
         <w:rPr>
           <w:rFonts w:ascii="Consolas" w:eastAsia="Times New Roman" w:hAnsi="Consolas" w:cs="Times New Roman"/>
@@ -2728,6 +2384,7 @@
         </w:rPr>
         <w:t>canvas</w:t>
       </w:r>
+      <w:proofErr w:type="gramEnd"/>
       <w:r>
         <w:rPr>
           <w:rFonts w:ascii="Consolas" w:eastAsia="Times New Roman" w:hAnsi="Consolas" w:cs="Times New Roman"/>
@@ -2748,6 +2405,7 @@
         </w:rPr>
         <w:t>width</w:t>
       </w:r>
+      <w:proofErr w:type="spellEnd"/>
       <w:r>
         <w:rPr>
           <w:rFonts w:ascii="Consolas" w:eastAsia="Times New Roman" w:hAnsi="Consolas" w:cs="Times New Roman"/>
@@ -2826,6 +2484,7 @@
         </w:rPr>
         <w:t xml:space="preserve"> </w:t>
       </w:r>
+      <w:proofErr w:type="spellStart"/>
       <w:r>
         <w:rPr>
           <w:rFonts w:ascii="Consolas" w:eastAsia="Times New Roman" w:hAnsi="Consolas" w:cs="Times New Roman"/>
@@ -2836,6 +2495,7 @@
         </w:rPr>
         <w:t>scaledDownCanvasHeight</w:t>
       </w:r>
+      <w:proofErr w:type="spellEnd"/>
       <w:r>
         <w:rPr>
           <w:rFonts w:ascii="Consolas" w:eastAsia="Times New Roman" w:hAnsi="Consolas" w:cs="Times New Roman"/>
@@ -2846,6 +2506,8 @@
         </w:rPr>
         <w:t xml:space="preserve"> = </w:t>
       </w:r>
+      <w:proofErr w:type="spellStart"/>
+      <w:proofErr w:type="gramStart"/>
       <w:r>
         <w:rPr>
           <w:rFonts w:ascii="Consolas" w:eastAsia="Times New Roman" w:hAnsi="Consolas" w:cs="Times New Roman"/>
@@ -2876,6 +2538,7 @@
         </w:rPr>
         <w:t>canvas</w:t>
       </w:r>
+      <w:proofErr w:type="gramEnd"/>
       <w:r>
         <w:rPr>
           <w:rFonts w:ascii="Consolas" w:eastAsia="Times New Roman" w:hAnsi="Consolas" w:cs="Times New Roman"/>
@@ -2896,6 +2559,7 @@
         </w:rPr>
         <w:t>height</w:t>
       </w:r>
+      <w:proofErr w:type="spellEnd"/>
       <w:r>
         <w:rPr>
           <w:rFonts w:ascii="Consolas" w:eastAsia="Times New Roman" w:hAnsi="Consolas" w:cs="Times New Roman"/>
@@ -2974,6 +2638,7 @@
         </w:rPr>
         <w:t xml:space="preserve"> </w:t>
       </w:r>
+      <w:proofErr w:type="spellStart"/>
       <w:r>
         <w:rPr>
           <w:rFonts w:ascii="Consolas" w:eastAsia="Times New Roman" w:hAnsi="Consolas" w:cs="Times New Roman"/>
@@ -2984,6 +2649,7 @@
         </w:rPr>
         <w:t>levelWidth</w:t>
       </w:r>
+      <w:proofErr w:type="spellEnd"/>
       <w:r>
         <w:rPr>
           <w:rFonts w:ascii="Consolas" w:eastAsia="Times New Roman" w:hAnsi="Consolas" w:cs="Times New Roman"/>
@@ -2994,6 +2660,8 @@
         </w:rPr>
         <w:t xml:space="preserve"> = </w:t>
       </w:r>
+      <w:proofErr w:type="spellStart"/>
+      <w:proofErr w:type="gramStart"/>
       <w:r>
         <w:rPr>
           <w:rFonts w:ascii="Consolas" w:eastAsia="Times New Roman" w:hAnsi="Consolas" w:cs="Times New Roman"/>
@@ -3024,6 +2692,7 @@
         </w:rPr>
         <w:t>level</w:t>
       </w:r>
+      <w:proofErr w:type="gramEnd"/>
       <w:r>
         <w:rPr>
           <w:rFonts w:ascii="Consolas" w:eastAsia="Times New Roman" w:hAnsi="Consolas" w:cs="Times New Roman"/>
@@ -3044,6 +2713,7 @@
         </w:rPr>
         <w:t>width</w:t>
       </w:r>
+      <w:proofErr w:type="spellEnd"/>
       <w:r>
         <w:rPr>
           <w:rFonts w:ascii="Consolas" w:eastAsia="Times New Roman" w:hAnsi="Consolas" w:cs="Times New Roman"/>
@@ -3102,6 +2772,7 @@
         </w:rPr>
         <w:t xml:space="preserve"> </w:t>
       </w:r>
+      <w:proofErr w:type="spellStart"/>
       <w:r>
         <w:rPr>
           <w:rFonts w:ascii="Consolas" w:eastAsia="Times New Roman" w:hAnsi="Consolas" w:cs="Times New Roman"/>
@@ -3112,6 +2783,7 @@
         </w:rPr>
         <w:t>levelHeight</w:t>
       </w:r>
+      <w:proofErr w:type="spellEnd"/>
       <w:r>
         <w:rPr>
           <w:rFonts w:ascii="Consolas" w:eastAsia="Times New Roman" w:hAnsi="Consolas" w:cs="Times New Roman"/>
@@ -3122,6 +2794,8 @@
         </w:rPr>
         <w:t xml:space="preserve"> = </w:t>
       </w:r>
+      <w:proofErr w:type="spellStart"/>
+      <w:proofErr w:type="gramStart"/>
       <w:r>
         <w:rPr>
           <w:rFonts w:ascii="Consolas" w:eastAsia="Times New Roman" w:hAnsi="Consolas" w:cs="Times New Roman"/>
@@ -3152,6 +2826,7 @@
         </w:rPr>
         <w:t>level</w:t>
       </w:r>
+      <w:proofErr w:type="gramEnd"/>
       <w:r>
         <w:rPr>
           <w:rFonts w:ascii="Consolas" w:eastAsia="Times New Roman" w:hAnsi="Consolas" w:cs="Times New Roman"/>
@@ -3172,6 +2847,7 @@
         </w:rPr>
         <w:t>height</w:t>
       </w:r>
+      <w:proofErr w:type="spellEnd"/>
       <w:r>
         <w:rPr>
           <w:rFonts w:ascii="Consolas" w:eastAsia="Times New Roman" w:hAnsi="Consolas" w:cs="Times New Roman"/>
@@ -3248,6 +2924,8 @@
         </w:rPr>
         <w:t xml:space="preserve">    </w:t>
       </w:r>
+      <w:proofErr w:type="spellStart"/>
+      <w:proofErr w:type="gramStart"/>
       <w:r>
         <w:rPr>
           <w:rFonts w:ascii="Consolas" w:eastAsia="Times New Roman" w:hAnsi="Consolas" w:cs="Times New Roman"/>
@@ -3278,6 +2956,8 @@
         </w:rPr>
         <w:t>width</w:t>
       </w:r>
+      <w:proofErr w:type="spellEnd"/>
+      <w:proofErr w:type="gramEnd"/>
       <w:r>
         <w:rPr>
           <w:rFonts w:ascii="Consolas" w:eastAsia="Times New Roman" w:hAnsi="Consolas" w:cs="Times New Roman"/>
@@ -3288,6 +2968,7 @@
         </w:rPr>
         <w:t xml:space="preserve"> = </w:t>
       </w:r>
+      <w:proofErr w:type="spellStart"/>
       <w:r>
         <w:rPr>
           <w:rFonts w:ascii="Consolas" w:eastAsia="Times New Roman" w:hAnsi="Consolas" w:cs="Times New Roman"/>
@@ -3318,6 +2999,7 @@
         </w:rPr>
         <w:t>min</w:t>
       </w:r>
+      <w:proofErr w:type="spellEnd"/>
       <w:r>
         <w:rPr>
           <w:rFonts w:ascii="Consolas" w:eastAsia="Times New Roman" w:hAnsi="Consolas" w:cs="Times New Roman"/>
@@ -3328,6 +3010,7 @@
         </w:rPr>
         <w:t>(</w:t>
       </w:r>
+      <w:proofErr w:type="spellStart"/>
       <w:r>
         <w:rPr>
           <w:rFonts w:ascii="Consolas" w:eastAsia="Times New Roman" w:hAnsi="Consolas" w:cs="Times New Roman"/>
@@ -3338,6 +3021,7 @@
         </w:rPr>
         <w:t>levelWidth</w:t>
       </w:r>
+      <w:proofErr w:type="spellEnd"/>
       <w:r>
         <w:rPr>
           <w:rFonts w:ascii="Consolas" w:eastAsia="Times New Roman" w:hAnsi="Consolas" w:cs="Times New Roman"/>
@@ -3348,6 +3032,7 @@
         </w:rPr>
         <w:t xml:space="preserve">, </w:t>
       </w:r>
+      <w:proofErr w:type="spellStart"/>
       <w:r>
         <w:rPr>
           <w:rFonts w:ascii="Consolas" w:eastAsia="Times New Roman" w:hAnsi="Consolas" w:cs="Times New Roman"/>
@@ -3358,6 +3043,7 @@
         </w:rPr>
         <w:t>scaledDownCanvasWidth</w:t>
       </w:r>
+      <w:proofErr w:type="spellEnd"/>
       <w:r>
         <w:rPr>
           <w:rFonts w:ascii="Consolas" w:eastAsia="Times New Roman" w:hAnsi="Consolas" w:cs="Times New Roman"/>
@@ -3396,6 +3082,8 @@
         </w:rPr>
         <w:t xml:space="preserve">    </w:t>
       </w:r>
+      <w:proofErr w:type="spellStart"/>
+      <w:proofErr w:type="gramStart"/>
       <w:r>
         <w:rPr>
           <w:rFonts w:ascii="Consolas" w:eastAsia="Times New Roman" w:hAnsi="Consolas" w:cs="Times New Roman"/>
@@ -3426,6 +3114,8 @@
         </w:rPr>
         <w:t>height</w:t>
       </w:r>
+      <w:proofErr w:type="spellEnd"/>
+      <w:proofErr w:type="gramEnd"/>
       <w:r>
         <w:rPr>
           <w:rFonts w:ascii="Consolas" w:eastAsia="Times New Roman" w:hAnsi="Consolas" w:cs="Times New Roman"/>
@@ -3436,6 +3126,7 @@
         </w:rPr>
         <w:t xml:space="preserve"> = </w:t>
       </w:r>
+      <w:proofErr w:type="spellStart"/>
       <w:r>
         <w:rPr>
           <w:rFonts w:ascii="Consolas" w:eastAsia="Times New Roman" w:hAnsi="Consolas" w:cs="Times New Roman"/>
@@ -3466,6 +3157,7 @@
         </w:rPr>
         <w:t>min</w:t>
       </w:r>
+      <w:proofErr w:type="spellEnd"/>
       <w:r>
         <w:rPr>
           <w:rFonts w:ascii="Consolas" w:eastAsia="Times New Roman" w:hAnsi="Consolas" w:cs="Times New Roman"/>
@@ -3476,6 +3168,7 @@
         </w:rPr>
         <w:t>(</w:t>
       </w:r>
+      <w:proofErr w:type="spellStart"/>
       <w:r>
         <w:rPr>
           <w:rFonts w:ascii="Consolas" w:eastAsia="Times New Roman" w:hAnsi="Consolas" w:cs="Times New Roman"/>
@@ -3486,6 +3179,7 @@
         </w:rPr>
         <w:t>levelHeight</w:t>
       </w:r>
+      <w:proofErr w:type="spellEnd"/>
       <w:r>
         <w:rPr>
           <w:rFonts w:ascii="Consolas" w:eastAsia="Times New Roman" w:hAnsi="Consolas" w:cs="Times New Roman"/>
@@ -3496,6 +3190,7 @@
         </w:rPr>
         <w:t xml:space="preserve">, </w:t>
       </w:r>
+      <w:proofErr w:type="spellStart"/>
       <w:r>
         <w:rPr>
           <w:rFonts w:ascii="Consolas" w:eastAsia="Times New Roman" w:hAnsi="Consolas" w:cs="Times New Roman"/>
@@ -3506,6 +3201,7 @@
         </w:rPr>
         <w:t>scaledDownCanvasHeight</w:t>
       </w:r>
+      <w:proofErr w:type="spellEnd"/>
       <w:r>
         <w:rPr>
           <w:rFonts w:ascii="Consolas" w:eastAsia="Times New Roman" w:hAnsi="Consolas" w:cs="Times New Roman"/>
@@ -3590,7 +3286,29 @@
           <w:szCs w:val="21"/>
           <w:lang w:eastAsia="en-NZ"/>
         </w:rPr>
-        <w:t>//Calculate the positions of the camera that would center on the player, as well</w:t>
+        <w:t xml:space="preserve">//Calculate the positions of the camera that would </w:t>
+      </w:r>
+      <w:proofErr w:type="spellStart"/>
+      <w:r>
+        <w:rPr>
+          <w:rFonts w:ascii="Consolas" w:eastAsia="Times New Roman" w:hAnsi="Consolas" w:cs="Times New Roman"/>
+          <w:color w:val="6A9955"/>
+          <w:sz w:val="21"/>
+          <w:szCs w:val="21"/>
+          <w:lang w:eastAsia="en-NZ"/>
+        </w:rPr>
+        <w:t>center</w:t>
+      </w:r>
+      <w:proofErr w:type="spellEnd"/>
+      <w:r>
+        <w:rPr>
+          <w:rFonts w:ascii="Consolas" w:eastAsia="Times New Roman" w:hAnsi="Consolas" w:cs="Times New Roman"/>
+          <w:color w:val="6A9955"/>
+          <w:sz w:val="21"/>
+          <w:szCs w:val="21"/>
+          <w:lang w:eastAsia="en-NZ"/>
+        </w:rPr>
+        <w:t xml:space="preserve"> on the player, as well</w:t>
       </w:r>
     </w:p>
     <w:p>
@@ -3658,6 +3376,7 @@
         </w:rPr>
         <w:t xml:space="preserve">    </w:t>
       </w:r>
+      <w:proofErr w:type="spellStart"/>
       <w:r>
         <w:rPr>
           <w:rFonts w:ascii="Consolas" w:eastAsia="Times New Roman" w:hAnsi="Consolas" w:cs="Times New Roman"/>
@@ -3668,6 +3387,7 @@
         </w:rPr>
         <w:t>playerXMinusView</w:t>
       </w:r>
+      <w:proofErr w:type="spellEnd"/>
       <w:r>
         <w:rPr>
           <w:rFonts w:ascii="Consolas" w:eastAsia="Times New Roman" w:hAnsi="Consolas" w:cs="Times New Roman"/>
@@ -3678,6 +3398,7 @@
         </w:rPr>
         <w:t xml:space="preserve"> = </w:t>
       </w:r>
+      <w:proofErr w:type="spellStart"/>
       <w:r>
         <w:rPr>
           <w:rFonts w:ascii="Consolas" w:eastAsia="Times New Roman" w:hAnsi="Consolas" w:cs="Times New Roman"/>
@@ -3708,6 +3429,7 @@
         </w:rPr>
         <w:t>x</w:t>
       </w:r>
+      <w:proofErr w:type="spellEnd"/>
       <w:r>
         <w:rPr>
           <w:rFonts w:ascii="Consolas" w:eastAsia="Times New Roman" w:hAnsi="Consolas" w:cs="Times New Roman"/>
@@ -3718,6 +3440,8 @@
         </w:rPr>
         <w:t xml:space="preserve"> - (</w:t>
       </w:r>
+      <w:proofErr w:type="spellStart"/>
+      <w:proofErr w:type="gramStart"/>
       <w:r>
         <w:rPr>
           <w:rFonts w:ascii="Consolas" w:eastAsia="Times New Roman" w:hAnsi="Consolas" w:cs="Times New Roman"/>
@@ -3748,6 +3472,8 @@
         </w:rPr>
         <w:t>width</w:t>
       </w:r>
+      <w:proofErr w:type="spellEnd"/>
+      <w:proofErr w:type="gramEnd"/>
       <w:r>
         <w:rPr>
           <w:rFonts w:ascii="Consolas" w:eastAsia="Times New Roman" w:hAnsi="Consolas" w:cs="Times New Roman"/>
@@ -3806,6 +3532,7 @@
         </w:rPr>
         <w:t xml:space="preserve">    </w:t>
       </w:r>
+      <w:proofErr w:type="spellStart"/>
       <w:r>
         <w:rPr>
           <w:rFonts w:ascii="Consolas" w:eastAsia="Times New Roman" w:hAnsi="Consolas" w:cs="Times New Roman"/>
@@ -3816,6 +3543,7 @@
         </w:rPr>
         <w:t>lastPossibleCameraX</w:t>
       </w:r>
+      <w:proofErr w:type="spellEnd"/>
       <w:r>
         <w:rPr>
           <w:rFonts w:ascii="Consolas" w:eastAsia="Times New Roman" w:hAnsi="Consolas" w:cs="Times New Roman"/>
@@ -3826,6 +3554,7 @@
         </w:rPr>
         <w:t xml:space="preserve"> = </w:t>
       </w:r>
+      <w:proofErr w:type="spellStart"/>
       <w:r>
         <w:rPr>
           <w:rFonts w:ascii="Consolas" w:eastAsia="Times New Roman" w:hAnsi="Consolas" w:cs="Times New Roman"/>
@@ -3836,6 +3565,7 @@
         </w:rPr>
         <w:t>levelWidth</w:t>
       </w:r>
+      <w:proofErr w:type="spellEnd"/>
       <w:r>
         <w:rPr>
           <w:rFonts w:ascii="Consolas" w:eastAsia="Times New Roman" w:hAnsi="Consolas" w:cs="Times New Roman"/>
@@ -3846,6 +3576,8 @@
         </w:rPr>
         <w:t xml:space="preserve"> - </w:t>
       </w:r>
+      <w:proofErr w:type="spellStart"/>
+      <w:proofErr w:type="gramStart"/>
       <w:r>
         <w:rPr>
           <w:rFonts w:ascii="Consolas" w:eastAsia="Times New Roman" w:hAnsi="Consolas" w:cs="Times New Roman"/>
@@ -3876,6 +3608,8 @@
         </w:rPr>
         <w:t>width</w:t>
       </w:r>
+      <w:proofErr w:type="spellEnd"/>
+      <w:proofErr w:type="gramEnd"/>
     </w:p>
     <w:p>
       <w:pPr>
@@ -3904,6 +3638,7 @@
         </w:rPr>
         <w:t xml:space="preserve">    </w:t>
       </w:r>
+      <w:proofErr w:type="spellStart"/>
       <w:r>
         <w:rPr>
           <w:rFonts w:ascii="Consolas" w:eastAsia="Times New Roman" w:hAnsi="Consolas" w:cs="Times New Roman"/>
@@ -3914,6 +3649,7 @@
         </w:rPr>
         <w:t>playerYMinusView</w:t>
       </w:r>
+      <w:proofErr w:type="spellEnd"/>
       <w:r>
         <w:rPr>
           <w:rFonts w:ascii="Consolas" w:eastAsia="Times New Roman" w:hAnsi="Consolas" w:cs="Times New Roman"/>
@@ -3924,6 +3660,8 @@
         </w:rPr>
         <w:t xml:space="preserve"> = </w:t>
       </w:r>
+      <w:proofErr w:type="spellStart"/>
+      <w:proofErr w:type="gramStart"/>
       <w:r>
         <w:rPr>
           <w:rFonts w:ascii="Consolas" w:eastAsia="Times New Roman" w:hAnsi="Consolas" w:cs="Times New Roman"/>
@@ -3954,6 +3692,8 @@
         </w:rPr>
         <w:t>y</w:t>
       </w:r>
+      <w:proofErr w:type="spellEnd"/>
+      <w:proofErr w:type="gramEnd"/>
       <w:r>
         <w:rPr>
           <w:rFonts w:ascii="Consolas" w:eastAsia="Times New Roman" w:hAnsi="Consolas" w:cs="Times New Roman"/>
@@ -3964,6 +3704,7 @@
         </w:rPr>
         <w:t xml:space="preserve"> - (</w:t>
       </w:r>
+      <w:proofErr w:type="spellStart"/>
       <w:r>
         <w:rPr>
           <w:rFonts w:ascii="Consolas" w:eastAsia="Times New Roman" w:hAnsi="Consolas" w:cs="Times New Roman"/>
@@ -3994,6 +3735,7 @@
         </w:rPr>
         <w:t>height</w:t>
       </w:r>
+      <w:proofErr w:type="spellEnd"/>
       <w:r>
         <w:rPr>
           <w:rFonts w:ascii="Consolas" w:eastAsia="Times New Roman" w:hAnsi="Consolas" w:cs="Times New Roman"/>
@@ -4052,6 +3794,7 @@
         </w:rPr>
         <w:t xml:space="preserve">    </w:t>
       </w:r>
+      <w:proofErr w:type="spellStart"/>
       <w:r>
         <w:rPr>
           <w:rFonts w:ascii="Consolas" w:eastAsia="Times New Roman" w:hAnsi="Consolas" w:cs="Times New Roman"/>
@@ -4062,6 +3805,7 @@
         </w:rPr>
         <w:t>lastPossibleCameraY</w:t>
       </w:r>
+      <w:proofErr w:type="spellEnd"/>
       <w:r>
         <w:rPr>
           <w:rFonts w:ascii="Consolas" w:eastAsia="Times New Roman" w:hAnsi="Consolas" w:cs="Times New Roman"/>
@@ -4072,6 +3816,7 @@
         </w:rPr>
         <w:t xml:space="preserve"> = </w:t>
       </w:r>
+      <w:proofErr w:type="spellStart"/>
       <w:r>
         <w:rPr>
           <w:rFonts w:ascii="Consolas" w:eastAsia="Times New Roman" w:hAnsi="Consolas" w:cs="Times New Roman"/>
@@ -4082,6 +3827,7 @@
         </w:rPr>
         <w:t>levelHeight</w:t>
       </w:r>
+      <w:proofErr w:type="spellEnd"/>
       <w:r>
         <w:rPr>
           <w:rFonts w:ascii="Consolas" w:eastAsia="Times New Roman" w:hAnsi="Consolas" w:cs="Times New Roman"/>
@@ -4092,6 +3838,8 @@
         </w:rPr>
         <w:t xml:space="preserve"> - </w:t>
       </w:r>
+      <w:proofErr w:type="spellStart"/>
+      <w:proofErr w:type="gramStart"/>
       <w:r>
         <w:rPr>
           <w:rFonts w:ascii="Consolas" w:eastAsia="Times New Roman" w:hAnsi="Consolas" w:cs="Times New Roman"/>
@@ -4122,6 +3870,8 @@
         </w:rPr>
         <w:t>height</w:t>
       </w:r>
+      <w:proofErr w:type="spellEnd"/>
+      <w:proofErr w:type="gramEnd"/>
     </w:p>
     <w:p>
       <w:pPr>
@@ -4188,6 +3938,8 @@
         </w:rPr>
         <w:t xml:space="preserve">    </w:t>
       </w:r>
+      <w:proofErr w:type="spellStart"/>
+      <w:proofErr w:type="gramStart"/>
       <w:r>
         <w:rPr>
           <w:rFonts w:ascii="Consolas" w:eastAsia="Times New Roman" w:hAnsi="Consolas" w:cs="Times New Roman"/>
@@ -4218,6 +3970,8 @@
         </w:rPr>
         <w:t>left</w:t>
       </w:r>
+      <w:proofErr w:type="spellEnd"/>
+      <w:proofErr w:type="gramEnd"/>
       <w:r>
         <w:rPr>
           <w:rFonts w:ascii="Consolas" w:eastAsia="Times New Roman" w:hAnsi="Consolas" w:cs="Times New Roman"/>
@@ -4248,6 +4002,7 @@
         </w:rPr>
         <w:t>(</w:t>
       </w:r>
+      <w:proofErr w:type="spellStart"/>
       <w:r>
         <w:rPr>
           <w:rFonts w:ascii="Consolas" w:eastAsia="Times New Roman" w:hAnsi="Consolas" w:cs="Times New Roman"/>
@@ -4258,6 +4013,7 @@
         </w:rPr>
         <w:t>playerXMinusView</w:t>
       </w:r>
+      <w:proofErr w:type="spellEnd"/>
       <w:r>
         <w:rPr>
           <w:rFonts w:ascii="Consolas" w:eastAsia="Times New Roman" w:hAnsi="Consolas" w:cs="Times New Roman"/>
@@ -4288,6 +4044,7 @@
         </w:rPr>
         <w:t xml:space="preserve">, </w:t>
       </w:r>
+      <w:proofErr w:type="spellStart"/>
       <w:r>
         <w:rPr>
           <w:rFonts w:ascii="Consolas" w:eastAsia="Times New Roman" w:hAnsi="Consolas" w:cs="Times New Roman"/>
@@ -4298,6 +4055,7 @@
         </w:rPr>
         <w:t>lastPossibleCameraX</w:t>
       </w:r>
+      <w:proofErr w:type="spellEnd"/>
       <w:r>
         <w:rPr>
           <w:rFonts w:ascii="Consolas" w:eastAsia="Times New Roman" w:hAnsi="Consolas" w:cs="Times New Roman"/>
@@ -4336,6 +4094,7 @@
         </w:rPr>
         <w:t xml:space="preserve">    </w:t>
       </w:r>
+      <w:proofErr w:type="spellStart"/>
       <w:r>
         <w:rPr>
           <w:rFonts w:ascii="Consolas" w:eastAsia="Times New Roman" w:hAnsi="Consolas" w:cs="Times New Roman"/>
@@ -4366,6 +4125,7 @@
         </w:rPr>
         <w:t>top</w:t>
       </w:r>
+      <w:proofErr w:type="spellEnd"/>
       <w:r>
         <w:rPr>
           <w:rFonts w:ascii="Consolas" w:eastAsia="Times New Roman" w:hAnsi="Consolas" w:cs="Times New Roman"/>
@@ -4376,6 +4136,7 @@
         </w:rPr>
         <w:t xml:space="preserve"> = </w:t>
       </w:r>
+      <w:proofErr w:type="gramStart"/>
       <w:r>
         <w:rPr>
           <w:rFonts w:ascii="Consolas" w:eastAsia="Times New Roman" w:hAnsi="Consolas" w:cs="Times New Roman"/>
@@ -4396,6 +4157,8 @@
         </w:rPr>
         <w:t>(</w:t>
       </w:r>
+      <w:proofErr w:type="spellStart"/>
+      <w:proofErr w:type="gramEnd"/>
       <w:r>
         <w:rPr>
           <w:rFonts w:ascii="Consolas" w:eastAsia="Times New Roman" w:hAnsi="Consolas" w:cs="Times New Roman"/>
@@ -4406,6 +4169,7 @@
         </w:rPr>
         <w:t>playerYMinusView</w:t>
       </w:r>
+      <w:proofErr w:type="spellEnd"/>
       <w:r>
         <w:rPr>
           <w:rFonts w:ascii="Consolas" w:eastAsia="Times New Roman" w:hAnsi="Consolas" w:cs="Times New Roman"/>
@@ -4436,6 +4200,7 @@
         </w:rPr>
         <w:t xml:space="preserve">, </w:t>
       </w:r>
+      <w:proofErr w:type="spellStart"/>
       <w:r>
         <w:rPr>
           <w:rFonts w:ascii="Consolas" w:eastAsia="Times New Roman" w:hAnsi="Consolas" w:cs="Times New Roman"/>
@@ -4446,6 +4211,7 @@
         </w:rPr>
         <w:t>lastPossibleCameraY</w:t>
       </w:r>
+      <w:proofErr w:type="spellEnd"/>
       <w:r>
         <w:rPr>
           <w:rFonts w:ascii="Consolas" w:eastAsia="Times New Roman" w:hAnsi="Consolas" w:cs="Times New Roman"/>
@@ -4492,7 +4258,51 @@
           <w:szCs w:val="21"/>
           <w:lang w:eastAsia="en-NZ"/>
         </w:rPr>
-        <w:t>//Try to do the first one, if its too small do the second one, if its too big do the third one</w:t>
+        <w:t xml:space="preserve">//Try to do the first one, if </w:t>
+      </w:r>
+      <w:proofErr w:type="spellStart"/>
+      <w:r>
+        <w:rPr>
+          <w:rFonts w:ascii="Consolas" w:eastAsia="Times New Roman" w:hAnsi="Consolas" w:cs="Times New Roman"/>
+          <w:color w:val="6A9955"/>
+          <w:sz w:val="21"/>
+          <w:szCs w:val="21"/>
+          <w:lang w:eastAsia="en-NZ"/>
+        </w:rPr>
+        <w:t>its</w:t>
+      </w:r>
+      <w:proofErr w:type="spellEnd"/>
+      <w:r>
+        <w:rPr>
+          <w:rFonts w:ascii="Consolas" w:eastAsia="Times New Roman" w:hAnsi="Consolas" w:cs="Times New Roman"/>
+          <w:color w:val="6A9955"/>
+          <w:sz w:val="21"/>
+          <w:szCs w:val="21"/>
+          <w:lang w:eastAsia="en-NZ"/>
+        </w:rPr>
+        <w:t xml:space="preserve"> too small do the second one, if </w:t>
+      </w:r>
+      <w:proofErr w:type="spellStart"/>
+      <w:r>
+        <w:rPr>
+          <w:rFonts w:ascii="Consolas" w:eastAsia="Times New Roman" w:hAnsi="Consolas" w:cs="Times New Roman"/>
+          <w:color w:val="6A9955"/>
+          <w:sz w:val="21"/>
+          <w:szCs w:val="21"/>
+          <w:lang w:eastAsia="en-NZ"/>
+        </w:rPr>
+        <w:t>its</w:t>
+      </w:r>
+      <w:proofErr w:type="spellEnd"/>
+      <w:r>
+        <w:rPr>
+          <w:rFonts w:ascii="Consolas" w:eastAsia="Times New Roman" w:hAnsi="Consolas" w:cs="Times New Roman"/>
+          <w:color w:val="6A9955"/>
+          <w:sz w:val="21"/>
+          <w:szCs w:val="21"/>
+          <w:lang w:eastAsia="en-NZ"/>
+        </w:rPr>
+        <w:t xml:space="preserve"> too big do the third one</w:t>
       </w:r>
     </w:p>
     <w:p>
@@ -4542,6 +4352,7 @@
         </w:rPr>
         <w:t xml:space="preserve"> </w:t>
       </w:r>
+      <w:proofErr w:type="gramStart"/>
       <w:r>
         <w:rPr>
           <w:rFonts w:ascii="Consolas" w:eastAsia="Times New Roman" w:hAnsi="Consolas" w:cs="Times New Roman"/>
@@ -4562,6 +4373,7 @@
         </w:rPr>
         <w:t>(</w:t>
       </w:r>
+      <w:proofErr w:type="gramEnd"/>
       <w:r>
         <w:rPr>
           <w:rFonts w:ascii="Consolas" w:eastAsia="Times New Roman" w:hAnsi="Consolas" w:cs="Times New Roman"/>
@@ -5256,71 +5068,35 @@
           <w:rFonts w:ascii="Arial" w:hAnsi="Arial" w:cs="Arial"/>
           <w:sz w:val="24"/>
         </w:rPr>
-        <w:t>The camera should follow the player as they move through the level without stuttering, also I want to add in blocks instead of images and add in sound, there should be a 180 second counter that restarts the game if the player takes too long</w:t>
-      </w:r>
-    </w:p>
-    <w:p>
-      <w:pPr>
-        <w:spacing w:after="0" w:line="240" w:lineRule="auto"/>
+        <w:t xml:space="preserve">The camera should follow the player as they move through the level without stuttering, also I want to </w:t>
+      </w:r>
+      <w:r>
+        <w:rPr>
+          <w:rFonts w:ascii="Arial" w:hAnsi="Arial" w:cs="Arial"/>
+          <w:sz w:val="24"/>
+        </w:rPr>
+        <w:t>add in blocks instead of images.</w:t>
+      </w:r>
+    </w:p>
+    <w:p>
+      <w:pPr>
+        <w:spacing w:after="0" w:line="240" w:lineRule="auto"/>
+        <w:ind w:left="720"/>
         <w:contextualSpacing/>
         <w:rPr>
           <w:rFonts w:ascii="Arial" w:hAnsi="Arial" w:cs="Arial"/>
           <w:sz w:val="24"/>
         </w:rPr>
       </w:pPr>
-    </w:p>
-    <w:p>
-      <w:pPr>
-        <w:spacing w:after="0" w:line="240" w:lineRule="auto"/>
-        <w:contextualSpacing/>
-        <w:rPr>
-          <w:rFonts w:ascii="Arial" w:hAnsi="Arial" w:cs="Arial"/>
-          <w:sz w:val="24"/>
-        </w:rPr>
-      </w:pPr>
-      <w:r>
-        <w:rPr>
-          <w:rFonts w:ascii="Arial" w:hAnsi="Arial" w:cs="Arial"/>
-          <w:sz w:val="24"/>
-        </w:rPr>
-        <w:t>POST CODE COMPLETION&gt;&gt;&gt;&gt;&gt;</w:t>
-      </w:r>
-    </w:p>
-    <w:p>
-      <w:pPr>
-        <w:spacing w:after="0" w:line="240" w:lineRule="auto"/>
-        <w:contextualSpacing/>
-        <w:rPr>
-          <w:rFonts w:ascii="Arial" w:hAnsi="Arial" w:cs="Arial"/>
-          <w:sz w:val="24"/>
-        </w:rPr>
-      </w:pPr>
-      <w:r>
-        <w:rPr>
-          <w:rFonts w:ascii="Arial" w:hAnsi="Arial" w:cs="Arial"/>
-          <w:sz w:val="24"/>
-        </w:rPr>
-        <w:t xml:space="preserve"> A report showing nil style defects in your code according to JavaScript Standard Style https://standardjs.com/index.html:  </w:t>
-      </w:r>
-    </w:p>
-    <w:p>
-      <w:pPr>
-        <w:spacing w:after="0" w:line="240" w:lineRule="auto"/>
-        <w:contextualSpacing/>
-        <w:rPr>
-          <w:rFonts w:ascii="Arial" w:hAnsi="Arial" w:cs="Arial"/>
-          <w:sz w:val="24"/>
-        </w:rPr>
-      </w:pPr>
       <w:r>
         <w:rPr>
           <w:noProof/>
         </w:rPr>
         <w:drawing>
-          <wp:inline distT="0" distB="0" distL="0" distR="0" wp14:anchorId="417FD56E" wp14:editId="4E99D116">
-            <wp:extent cx="6629400" cy="3443939"/>
-            <wp:effectExtent l="0" t="0" r="0" b="4445"/>
-            <wp:docPr id="1" name="Picture 1"/>
+          <wp:inline distT="0" distB="0" distL="0" distR="0" wp14:anchorId="3DA2B272" wp14:editId="0DEADA30">
+            <wp:extent cx="4509153" cy="3196425"/>
+            <wp:effectExtent l="0" t="0" r="5715" b="4445"/>
+            <wp:docPr id="2" name="Picture 2"/>
             <wp:cNvGraphicFramePr>
               <a:graphicFrameLocks xmlns:a="http://schemas.openxmlformats.org/drawingml/2006/main" noChangeAspect="1"/>
             </wp:cNvGraphicFramePr>
@@ -5340,7 +5116,7 @@
                   <pic:spPr>
                     <a:xfrm>
                       <a:off x="0" y="0"/>
-                      <a:ext cx="6655844" cy="3457676"/>
+                      <a:ext cx="4510567" cy="3197427"/>
                     </a:xfrm>
                     <a:prstGeom prst="rect">
                       <a:avLst/>
@@ -5377,6 +5153,100 @@
           <w:rFonts w:ascii="Arial" w:hAnsi="Arial" w:cs="Arial"/>
           <w:sz w:val="24"/>
         </w:rPr>
+        <w:t>POST CODE COMPLETION&gt;&gt;&gt;&gt;&gt;</w:t>
+      </w:r>
+    </w:p>
+    <w:p>
+      <w:pPr>
+        <w:spacing w:after="0" w:line="240" w:lineRule="auto"/>
+        <w:contextualSpacing/>
+        <w:rPr>
+          <w:rFonts w:ascii="Arial" w:hAnsi="Arial" w:cs="Arial"/>
+          <w:sz w:val="24"/>
+        </w:rPr>
+      </w:pPr>
+      <w:r>
+        <w:rPr>
+          <w:rFonts w:ascii="Arial" w:hAnsi="Arial" w:cs="Arial"/>
+          <w:sz w:val="24"/>
+        </w:rPr>
+        <w:t xml:space="preserve"> A report showing nil style defects in your code according to JavaScript Standard Style https://standardjs.com/index.html:  </w:t>
+      </w:r>
+    </w:p>
+    <w:p>
+      <w:pPr>
+        <w:spacing w:after="0" w:line="240" w:lineRule="auto"/>
+        <w:contextualSpacing/>
+        <w:rPr>
+          <w:rFonts w:ascii="Arial" w:hAnsi="Arial" w:cs="Arial"/>
+          <w:sz w:val="24"/>
+        </w:rPr>
+      </w:pPr>
+      <w:r>
+        <w:rPr>
+          <w:noProof/>
+        </w:rPr>
+        <w:drawing>
+          <wp:inline distT="0" distB="0" distL="0" distR="0" wp14:anchorId="417FD56E" wp14:editId="4E99D116">
+            <wp:extent cx="4301655" cy="2234687"/>
+            <wp:effectExtent l="0" t="0" r="3810" b="0"/>
+            <wp:docPr id="1" name="Picture 1"/>
+            <wp:cNvGraphicFramePr>
+              <a:graphicFrameLocks xmlns:a="http://schemas.openxmlformats.org/drawingml/2006/main" noChangeAspect="1"/>
+            </wp:cNvGraphicFramePr>
+            <a:graphic xmlns:a="http://schemas.openxmlformats.org/drawingml/2006/main">
+              <a:graphicData uri="http://schemas.openxmlformats.org/drawingml/2006/picture">
+                <pic:pic xmlns:pic="http://schemas.openxmlformats.org/drawingml/2006/picture">
+                  <pic:nvPicPr>
+                    <pic:cNvPr id="1" name=""/>
+                    <pic:cNvPicPr/>
+                  </pic:nvPicPr>
+                  <pic:blipFill>
+                    <a:blip r:embed="rId10"/>
+                    <a:stretch>
+                      <a:fillRect/>
+                    </a:stretch>
+                  </pic:blipFill>
+                  <pic:spPr>
+                    <a:xfrm>
+                      <a:off x="0" y="0"/>
+                      <a:ext cx="4343479" cy="2256414"/>
+                    </a:xfrm>
+                    <a:prstGeom prst="rect">
+                      <a:avLst/>
+                    </a:prstGeom>
+                  </pic:spPr>
+                </pic:pic>
+              </a:graphicData>
+            </a:graphic>
+          </wp:inline>
+        </w:drawing>
+      </w:r>
+    </w:p>
+    <w:p>
+      <w:pPr>
+        <w:spacing w:after="0" w:line="240" w:lineRule="auto"/>
+        <w:contextualSpacing/>
+        <w:rPr>
+          <w:rFonts w:ascii="Arial" w:hAnsi="Arial" w:cs="Arial"/>
+          <w:sz w:val="24"/>
+        </w:rPr>
+      </w:pPr>
+    </w:p>
+    <w:p>
+      <w:pPr>
+        <w:spacing w:after="0" w:line="240" w:lineRule="auto"/>
+        <w:contextualSpacing/>
+        <w:rPr>
+          <w:rFonts w:ascii="Arial" w:hAnsi="Arial" w:cs="Arial"/>
+          <w:sz w:val="24"/>
+        </w:rPr>
+      </w:pPr>
+      <w:r>
+        <w:rPr>
+          <w:rFonts w:ascii="Arial" w:hAnsi="Arial" w:cs="Arial"/>
+          <w:sz w:val="24"/>
+        </w:rPr>
         <w:t>Mistakes were made! A description and analysis of the mistakes made in the iteration:</w:t>
       </w:r>
     </w:p>
@@ -5428,6 +5298,13 @@
         </w:rPr>
         <w:t>. Want to go through the code again to gain a greater understanding of it.</w:t>
       </w:r>
+      <w:r>
+        <w:rPr>
+          <w:rFonts w:ascii="Arial" w:hAnsi="Arial" w:cs="Arial"/>
+          <w:sz w:val="24"/>
+        </w:rPr>
+        <w:t xml:space="preserve"> This iteration was so big (over 8 hours) so I split it up into 2 iterations, iteration 2 and 3 used to be just iteration 2.</w:t>
+      </w:r>
     </w:p>
     <w:p>
       <w:pPr>
@@ -5452,7 +5329,16 @@
           <w:rFonts w:ascii="Arial" w:hAnsi="Arial" w:cs="Arial"/>
           <w:sz w:val="24"/>
         </w:rPr>
-        <w:t>Lessons were learned? A plan for doing ONE thing differently in the next iteration:</w:t>
+        <w:t>Lessons were learned? A plan for doi</w:t>
+      </w:r>
+      <w:bookmarkStart w:id="0" w:name="_GoBack"/>
+      <w:bookmarkEnd w:id="0"/>
+      <w:r>
+        <w:rPr>
+          <w:rFonts w:ascii="Arial" w:hAnsi="Arial" w:cs="Arial"/>
+          <w:sz w:val="24"/>
+        </w:rPr>
+        <w:t>ng ONE thing differently in the next iteration:</w:t>
       </w:r>
     </w:p>
     <w:p>
@@ -5494,12 +5380,19 @@
           <w:rFonts w:ascii="Arial" w:hAnsi="Arial" w:cs="Arial"/>
           <w:sz w:val="24"/>
         </w:rPr>
-        <w:t>that was introduced in this iteration. Go through the code and comment everything to gain an understanding of how it works</w:t>
+        <w:t xml:space="preserve">that was introduced in this iteration. Go through the code and comment everything to gain an understanding of how it </w:t>
+      </w:r>
+      <w:r>
+        <w:rPr>
+          <w:rFonts w:ascii="Arial" w:hAnsi="Arial" w:cs="Arial"/>
+          <w:sz w:val="24"/>
+        </w:rPr>
+        <w:t>works (iteration 4)</w:t>
       </w:r>
     </w:p>
     <w:sectPr>
-      <w:headerReference w:type="default" r:id="rId10"/>
-      <w:footerReference w:type="default" r:id="rId11"/>
+      <w:headerReference w:type="default" r:id="rId11"/>
+      <w:footerReference w:type="default" r:id="rId12"/>
       <w:pgSz w:w="11906" w:h="16838"/>
       <w:pgMar w:top="567" w:right="567" w:bottom="567" w:left="567" w:header="283" w:footer="283" w:gutter="0"/>
       <w:cols w:space="708"/>
@@ -6147,7 +6040,7 @@
   <w:abstractNum w:abstractNumId="4" w15:restartNumberingAfterBreak="0">
     <w:nsid w:val="50E94B71"/>
     <w:multiLevelType w:val="hybridMultilevel"/>
-    <w:tmpl w:val="7102DBB4"/>
+    <w:tmpl w:val="DFD0DD98"/>
     <w:lvl w:ilvl="0" w:tplc="14090001">
       <w:start w:val="1"/>
       <w:numFmt w:val="bullet"/>

</xml_diff>